<commit_message>
Update Bagian I dan II
</commit_message>
<xml_diff>
--- a/Bagian I.docx
+++ b/Bagian I.docx
@@ -6,10 +6,10 @@
       <w:pPr>
         <w:pStyle w:val="BAB"/>
       </w:pPr>
+      <w:bookmarkStart w:id="0" w:name="_Toc33420925"/>
       <w:r>
         <w:br/>
       </w:r>
-      <w:bookmarkStart w:id="0" w:name="_Toc33420925"/>
       <w:r>
         <w:t>PEMROGRAMAN</w:t>
       </w:r>
@@ -39,6 +39,11 @@
       <w:bookmarkEnd w:id="1"/>
     </w:p>
     <w:p>
+      <w:pPr>
+        <w:rPr>
+          <w:lang w:val="en-US"/>
+        </w:rPr>
+      </w:pPr>
       <w:r>
         <w:tab/>
       </w:r>
@@ -52,29 +57,258 @@
         <w:t>u biasa disebut bahasa komputer, bahasa pemrograman merupakan suatu instruksi yang digunakan untuk memerintah komputer agar dapat mengeksekusi suatu fungsi</w:t>
       </w:r>
       <w:r>
-        <w:t xml:space="preserve"> tertentu. Komputer tidak mengerti bahasa manusia, komputer hanya mengerti bahasa mesin yaitu, bilangan biner satu dan nol. Manusia memerlukan bahasa pemrograman agar dapat berkomunikasi den</w:t>
-      </w:r>
-      <w:r>
-        <w:t>gan mesin.</w:t>
-      </w:r>
-      <w:r>
+        <w:t xml:space="preserve"> tertentu. Komputer tidak mengerti bahasa manusia, komputer hanya mengerti bahasa mesin</w:t>
+      </w:r>
+      <w:r>
+        <w:t>,</w:t>
+      </w:r>
+      <w:r>
+        <w:t xml:space="preserve"> yait</w:t>
+      </w:r>
+      <w:r>
+        <w:t>u</w:t>
+      </w:r>
+      <w:r>
+        <w:t xml:space="preserve"> bilangan biner satu dan nol.</w:t>
+      </w:r>
+      <w:r>
+        <w:rPr>
+          <w:lang w:val="en-US"/>
+        </w:rPr>
         <w:t xml:space="preserve"> </w:t>
       </w:r>
-      <w:bookmarkStart w:id="2" w:name="_GoBack"/>
+      <w:r>
+        <w:rPr>
+          <w:lang w:val="en-US"/>
+        </w:rPr>
+        <w:t>Bahasa mesin hampir tidak mungkin ditulis</w:t>
+      </w:r>
+      <w:r>
+        <w:t xml:space="preserve"> ataupun dibaca</w:t>
+      </w:r>
+      <w:r>
+        <w:rPr>
+          <w:lang w:val="en-US"/>
+        </w:rPr>
+        <w:t xml:space="preserve"> oleh manusia, m</w:t>
+      </w:r>
+      <w:r>
+        <w:t>anusia memerlukan bahasa pemrograman agar dapat berkomunikasi den</w:t>
+      </w:r>
+      <w:r>
+        <w:t xml:space="preserve">gan </w:t>
+      </w:r>
+      <w:r>
+        <w:t xml:space="preserve">bahasa </w:t>
+      </w:r>
+      <w:r>
+        <w:t>mesin.</w:t>
+      </w:r>
+      <w:bookmarkStart w:id="2" w:name="_Toc33420927"/>
+      <w:r>
+        <w:rPr>
+          <w:lang w:val="en-US"/>
+        </w:rPr>
+        <w:t xml:space="preserve"> </w:t>
+      </w:r>
+      <w:r>
+        <w:t>Bahas</w:t>
+      </w:r>
+      <w:r>
+        <w:t>a</w:t>
+      </w:r>
+      <w:r>
+        <w:t xml:space="preserve"> pemrograman akan menerjemahkan sintak-sintak yang te</w:t>
+      </w:r>
+      <w:r>
+        <w:t>l</w:t>
+      </w:r>
+      <w:r>
+        <w:t>ah ditulis</w:t>
+      </w:r>
+      <w:r>
+        <w:t>,</w:t>
+      </w:r>
+      <w:r>
+        <w:t xml:space="preserve"> ke bahasa yang akan dimengerti </w:t>
+      </w:r>
+      <w:r>
+        <w:t xml:space="preserve">oleh </w:t>
+      </w:r>
+      <w:r>
+        <w:t xml:space="preserve">mesin. </w:t>
+      </w:r>
+      <w:r>
+        <w:rPr>
+          <w:lang w:val="en-US"/>
+        </w:rPr>
+        <w:t>Bahasa pemrograman memiliki beberapat tingkatan, yaitu :</w:t>
+      </w:r>
+    </w:p>
+    <w:p>
+      <w:pPr>
+        <w:pStyle w:val="ListParagraph"/>
+        <w:numPr>
+          <w:ilvl w:val="0"/>
+          <w:numId w:val="31"/>
+        </w:numPr>
+        <w:ind w:left="567" w:firstLine="0"/>
+        <w:rPr>
+          <w:i/>
+          <w:lang w:val="en-US"/>
+        </w:rPr>
+      </w:pPr>
+      <w:r>
+        <w:rPr>
+          <w:i/>
+        </w:rPr>
+        <w:t>Low Level Language</w:t>
+      </w:r>
+      <w:r>
+        <w:rPr>
+          <w:lang w:val="en-US"/>
+        </w:rPr>
+        <w:t xml:space="preserve"> </w:t>
+      </w:r>
+      <w:r>
+        <w:t>(</w:t>
+      </w:r>
+      <w:r>
+        <w:rPr>
+          <w:lang w:val="en-US"/>
+        </w:rPr>
+        <w:t>Bahasa Tingkat Rendah</w:t>
+      </w:r>
+      <w:r>
+        <w:t xml:space="preserve">) </w:t>
+      </w:r>
+    </w:p>
+    <w:p>
+      <w:pPr>
+        <w:pStyle w:val="ListParagraph"/>
+        <w:ind w:left="851"/>
+      </w:pPr>
+      <w:r>
+        <w:tab/>
+        <w:t>Bahasa yang mendekati bahasa mesin adalah bahasa assembly. Bahasa ini masih sulit untuk dimengerti oleh manusia.</w:t>
+      </w:r>
+    </w:p>
+    <w:p>
+      <w:pPr>
+        <w:pStyle w:val="ListParagraph"/>
+        <w:numPr>
+          <w:ilvl w:val="0"/>
+          <w:numId w:val="31"/>
+        </w:numPr>
+        <w:ind w:left="567" w:firstLine="0"/>
+        <w:rPr>
+          <w:lang w:val="en-US"/>
+        </w:rPr>
+      </w:pPr>
+      <w:r>
+        <w:rPr>
+          <w:i/>
+        </w:rPr>
+        <w:t>High Level Langue</w:t>
+      </w:r>
+      <w:r>
+        <w:t xml:space="preserve"> (</w:t>
+      </w:r>
+      <w:r>
+        <w:rPr>
+          <w:lang w:val="en-US"/>
+        </w:rPr>
+        <w:t>Bahasa Tingkat</w:t>
+      </w:r>
+      <w:r>
+        <w:t xml:space="preserve"> Tinggi)</w:t>
+      </w:r>
+      <w:r>
+        <w:tab/>
+      </w:r>
+      <w:r>
+        <w:tab/>
+      </w:r>
+    </w:p>
+    <w:p>
+      <w:pPr>
+        <w:pStyle w:val="ListParagraph"/>
+        <w:ind w:left="851"/>
+      </w:pPr>
+      <w:r>
+        <w:t xml:space="preserve">Bahasa tingkat tinggi adalah bahasa </w:t>
+      </w:r>
+      <w:r>
+        <w:t>yang paling mendekati dengan bahasa manusia, dan mudah dimengerti oleh manusia.</w:t>
+      </w:r>
+    </w:p>
+    <w:p>
+      <w:pPr>
+        <w:pStyle w:val="ListParagraph"/>
+        <w:numPr>
+          <w:ilvl w:val="0"/>
+          <w:numId w:val="31"/>
+        </w:numPr>
+        <w:ind w:left="567" w:firstLine="0"/>
+        <w:rPr>
+          <w:lang w:val="en-US"/>
+        </w:rPr>
+      </w:pPr>
+      <w:r>
+        <w:rPr>
+          <w:i/>
+        </w:rPr>
+        <w:t>Middle</w:t>
+      </w:r>
+      <w:r>
+        <w:rPr>
+          <w:i/>
+        </w:rPr>
+        <w:t xml:space="preserve"> Level Language</w:t>
+      </w:r>
+      <w:r>
+        <w:t xml:space="preserve"> (</w:t>
+      </w:r>
+      <w:r>
+        <w:rPr>
+          <w:lang w:val="en-US"/>
+        </w:rPr>
+        <w:t>Bahasa Tingkat</w:t>
+      </w:r>
+      <w:r>
+        <w:t xml:space="preserve"> Menengah)</w:t>
+      </w:r>
+    </w:p>
+    <w:p>
+      <w:pPr>
+        <w:pStyle w:val="ListParagraph"/>
+        <w:ind w:left="851"/>
+      </w:pPr>
+      <w:r>
+        <w:t>Bahasa tingkat menegah ini merupakan perpaduan dari bahasa tingkat rendah dan bahasa tingkat tinggi.</w:t>
+      </w:r>
+    </w:p>
+    <w:p>
+      <w:pPr>
+        <w:pStyle w:val="ListParagraph"/>
+      </w:pPr>
+    </w:p>
+    <w:p>
+      <w:pPr>
+        <w:pStyle w:val="SUBABI"/>
+      </w:pPr>
+      <w:r>
+        <w:t>Bahasa Pemrograman</w:t>
+      </w:r>
       <w:bookmarkEnd w:id="2"/>
-    </w:p>
-    <w:p/>
-    <w:p>
-      <w:pPr>
-        <w:pStyle w:val="SUBABI"/>
-      </w:pPr>
-      <w:bookmarkStart w:id="3" w:name="_Toc33420927"/>
-      <w:r>
-        <w:t>Bahasa Pemrograman</w:t>
-      </w:r>
-      <w:bookmarkEnd w:id="3"/>
-      <w:r>
-        <w:t xml:space="preserve"> yang akan digunakan</w:t>
+      <w:r>
+        <w:t xml:space="preserve"> yang</w:t>
+      </w:r>
+      <w:r>
+        <w:t xml:space="preserve"> </w:t>
+      </w:r>
+      <w:r>
+        <w:t>digunakan</w:t>
       </w:r>
     </w:p>
     <w:p>
@@ -93,14 +327,14 @@
           <w:szCs w:val="24"/>
         </w:rPr>
       </w:pPr>
-      <w:bookmarkStart w:id="4" w:name="_Toc33419962"/>
-      <w:bookmarkStart w:id="5" w:name="_Toc33420012"/>
-      <w:bookmarkStart w:id="6" w:name="_Toc33420850"/>
-      <w:bookmarkStart w:id="7" w:name="_Toc33420928"/>
+      <w:bookmarkStart w:id="3" w:name="_Toc33419962"/>
+      <w:bookmarkStart w:id="4" w:name="_Toc33420012"/>
+      <w:bookmarkStart w:id="5" w:name="_Toc33420850"/>
+      <w:bookmarkStart w:id="6" w:name="_Toc33420928"/>
+      <w:bookmarkEnd w:id="3"/>
       <w:bookmarkEnd w:id="4"/>
       <w:bookmarkEnd w:id="5"/>
       <w:bookmarkEnd w:id="6"/>
-      <w:bookmarkEnd w:id="7"/>
     </w:p>
     <w:p>
       <w:pPr>
@@ -118,14 +352,14 @@
           <w:szCs w:val="24"/>
         </w:rPr>
       </w:pPr>
-      <w:bookmarkStart w:id="8" w:name="_Toc33419963"/>
-      <w:bookmarkStart w:id="9" w:name="_Toc33420013"/>
-      <w:bookmarkStart w:id="10" w:name="_Toc33420851"/>
-      <w:bookmarkStart w:id="11" w:name="_Toc33420929"/>
+      <w:bookmarkStart w:id="7" w:name="_Toc33419963"/>
+      <w:bookmarkStart w:id="8" w:name="_Toc33420013"/>
+      <w:bookmarkStart w:id="9" w:name="_Toc33420851"/>
+      <w:bookmarkStart w:id="10" w:name="_Toc33420929"/>
+      <w:bookmarkEnd w:id="7"/>
       <w:bookmarkEnd w:id="8"/>
       <w:bookmarkEnd w:id="9"/>
       <w:bookmarkEnd w:id="10"/>
-      <w:bookmarkEnd w:id="11"/>
     </w:p>
     <w:p>
       <w:pPr>
@@ -143,14 +377,14 @@
           <w:szCs w:val="24"/>
         </w:rPr>
       </w:pPr>
-      <w:bookmarkStart w:id="12" w:name="_Toc33419964"/>
-      <w:bookmarkStart w:id="13" w:name="_Toc33420014"/>
-      <w:bookmarkStart w:id="14" w:name="_Toc33420852"/>
-      <w:bookmarkStart w:id="15" w:name="_Toc33420930"/>
+      <w:bookmarkStart w:id="11" w:name="_Toc33419964"/>
+      <w:bookmarkStart w:id="12" w:name="_Toc33420014"/>
+      <w:bookmarkStart w:id="13" w:name="_Toc33420852"/>
+      <w:bookmarkStart w:id="14" w:name="_Toc33420930"/>
+      <w:bookmarkEnd w:id="11"/>
       <w:bookmarkEnd w:id="12"/>
       <w:bookmarkEnd w:id="13"/>
       <w:bookmarkEnd w:id="14"/>
-      <w:bookmarkEnd w:id="15"/>
     </w:p>
     <w:p>
       <w:pPr>
@@ -168,14 +402,14 @@
           <w:szCs w:val="24"/>
         </w:rPr>
       </w:pPr>
-      <w:bookmarkStart w:id="16" w:name="_Toc33419965"/>
-      <w:bookmarkStart w:id="17" w:name="_Toc33420015"/>
-      <w:bookmarkStart w:id="18" w:name="_Toc33420853"/>
-      <w:bookmarkStart w:id="19" w:name="_Toc33420931"/>
+      <w:bookmarkStart w:id="15" w:name="_Toc33419965"/>
+      <w:bookmarkStart w:id="16" w:name="_Toc33420015"/>
+      <w:bookmarkStart w:id="17" w:name="_Toc33420853"/>
+      <w:bookmarkStart w:id="18" w:name="_Toc33420931"/>
+      <w:bookmarkEnd w:id="15"/>
       <w:bookmarkEnd w:id="16"/>
       <w:bookmarkEnd w:id="17"/>
       <w:bookmarkEnd w:id="18"/>
-      <w:bookmarkEnd w:id="19"/>
     </w:p>
     <w:p>
       <w:pPr>
@@ -196,137 +430,150 @@
     </w:p>
     <w:p>
       <w:pPr>
-        <w:pStyle w:val="SUBABII"/>
-        <w:numPr>
-          <w:ilvl w:val="0"/>
-          <w:numId w:val="0"/>
-        </w:numPr>
         <w:ind w:left="567" w:firstLine="567"/>
         <w:rPr>
-          <w:b w:val="0"/>
-        </w:rPr>
-      </w:pPr>
-      <w:r>
-        <w:rPr>
-          <w:b w:val="0"/>
-        </w:rPr>
-        <w:t>Hypertext Preprocessor atau biasa disebut dengan php adalah bahasa pemrograman</w:t>
-      </w:r>
-      <w:r>
-        <w:rPr>
-          <w:b w:val="0"/>
-        </w:rPr>
+          <w:b/>
+        </w:rPr>
+      </w:pPr>
+      <w:r>
+        <w:rPr>
+          <w:i/>
+        </w:rPr>
+        <w:t>Hypertext</w:t>
+      </w:r>
+      <w:r>
         <w:t xml:space="preserve"> </w:t>
       </w:r>
       <w:r>
         <w:rPr>
-          <w:b w:val="0"/>
+          <w:i/>
+        </w:rPr>
+        <w:t>Preprocessor</w:t>
+      </w:r>
+      <w:r>
+        <w:t xml:space="preserve"> atau biasa disebut dengan </w:t>
+      </w:r>
+      <w:r>
+        <w:t>PHP</w:t>
+      </w:r>
+      <w:r>
+        <w:t xml:space="preserve"> adalah bahasa pemrograman</w:t>
+      </w:r>
+      <w:r>
+        <w:t xml:space="preserve"> </w:t>
+      </w:r>
+      <w:r>
+        <w:rPr>
           <w:i/>
         </w:rPr>
         <w:t>server</w:t>
       </w:r>
       <w:r>
-        <w:rPr>
-          <w:b w:val="0"/>
-        </w:rPr>
         <w:t xml:space="preserve"> </w:t>
       </w:r>
       <w:r>
         <w:rPr>
-          <w:b w:val="0"/>
           <w:i/>
         </w:rPr>
         <w:t>side</w:t>
       </w:r>
       <w:r>
-        <w:rPr>
-          <w:b w:val="0"/>
-        </w:rPr>
         <w:t xml:space="preserve"> </w:t>
       </w:r>
       <w:r>
-        <w:rPr>
-          <w:b w:val="0"/>
-        </w:rPr>
         <w:t xml:space="preserve">yang sangat cocok untuk membangun sebuah </w:t>
       </w:r>
       <w:r>
         <w:rPr>
-          <w:b w:val="0"/>
           <w:i/>
         </w:rPr>
         <w:t>web</w:t>
       </w:r>
       <w:r>
-        <w:rPr>
-          <w:b w:val="0"/>
-        </w:rPr>
         <w:t xml:space="preserve"> yang kompleks</w:t>
       </w:r>
       <w:r>
-        <w:rPr>
-          <w:b w:val="0"/>
-        </w:rPr>
+        <w:t xml:space="preserve"> serta bahasa PHP ini didesain khusus untuk membangun sebuah </w:t>
+      </w:r>
+      <w:r>
+        <w:rPr>
+          <w:i/>
+        </w:rPr>
+        <w:t>web</w:t>
+      </w:r>
+      <w:r>
         <w:t>. Cepat,</w:t>
       </w:r>
       <w:r>
-        <w:rPr>
-          <w:b w:val="0"/>
-        </w:rPr>
-        <w:t xml:space="preserve"> fleksibel, dan pragmatis, php juga mempunyai dokumentasi yang baik, bisa kamu check di </w:t>
+        <w:t xml:space="preserve"> fleksibel, dan pragmatis, </w:t>
+      </w:r>
+      <w:r>
+        <w:t>PHP</w:t>
+      </w:r>
+      <w:r>
+        <w:t xml:space="preserve"> juga mempunyai dokumentasi yang baik, bisa kamu check di </w:t>
       </w:r>
       <w:hyperlink r:id="rId7" w:history="1">
         <w:r>
           <w:rPr>
             <w:rStyle w:val="Hyperlink"/>
-            <w:b w:val="0"/>
           </w:rPr>
           <w:t>https://www.php.net</w:t>
         </w:r>
       </w:hyperlink>
       <w:r>
         <w:rPr>
-          <w:b w:val="0"/>
+          <w:b/>
         </w:rPr>
         <w:t xml:space="preserve">. </w:t>
       </w:r>
       <w:r>
         <w:rPr>
-          <w:b w:val="0"/>
-        </w:rPr>
+          <w:lang w:val="en-US"/>
+        </w:rPr>
+        <w:t xml:space="preserve">Untuk </w:t>
+      </w:r>
+      <w:r>
+        <w:rPr>
+          <w:lang w:val="en-US"/>
+        </w:rPr>
+        <w:lastRenderedPageBreak/>
+        <w:t xml:space="preserve">menggunakan bahasa pemrograman PHP, kita diharuskan untuk menjalankan </w:t>
+      </w:r>
+      <w:r>
+        <w:rPr>
+          <w:i/>
+          <w:lang w:val="en-US"/>
+        </w:rPr>
+        <w:t xml:space="preserve">Web Server </w:t>
+      </w:r>
+      <w:r>
+        <w:rPr>
+          <w:lang w:val="en-US"/>
+        </w:rPr>
+        <w:t>terlebih dahulu</w:t>
+      </w:r>
+      <w:r>
+        <w:rPr>
+          <w:i/>
+          <w:lang w:val="en-US"/>
+        </w:rPr>
+        <w:t xml:space="preserve"> . </w:t>
+      </w:r>
+      <w:r>
         <w:t>PHP</w:t>
       </w:r>
       <w:r>
-        <w:rPr>
-          <w:b w:val="0"/>
-        </w:rPr>
-        <w:t xml:space="preserve"> sangat cocok untuk seorang pemula yang baru terjun kedunia pemrograman, keunggulan php daripadi bahasa pemrograman yang lain, yaitu :</w:t>
-      </w:r>
-    </w:p>
-    <w:p>
-      <w:pPr>
-        <w:pStyle w:val="SUBABI"/>
-        <w:numPr>
-          <w:ilvl w:val="0"/>
-          <w:numId w:val="25"/>
-        </w:numPr>
-        <w:rPr>
-          <w:b w:val="0"/>
-        </w:rPr>
-      </w:pPr>
-      <w:r>
-        <w:rPr>
-          <w:b w:val="0"/>
-        </w:rPr>
-        <w:t>Mudah dipelajari</w:t>
-      </w:r>
-    </w:p>
-    <w:p>
-      <w:pPr>
-        <w:ind w:left="567" w:firstLine="426"/>
-      </w:pPr>
-      <w:r>
-        <w:t>PHP relatif mudah dipelajari daripada bahasa pemrograman yang lain seperti java, C/C++ dan sebagainya. Karena itu, PHP sangat cocok untuk seorang pemula.</w:t>
+        <w:t xml:space="preserve"> sangat cocok untuk seorang pemula yang baru terjun kedunia pemrograman,</w:t>
+      </w:r>
+      <w:r>
+        <w:rPr>
+          <w:lang w:val="en-US"/>
+        </w:rPr>
+        <w:t xml:space="preserve"> berikut</w:t>
+      </w:r>
+      <w:r>
+        <w:t xml:space="preserve"> keunggulan php daripadi bahasa pemrograman yang lain, yaitu :</w:t>
       </w:r>
     </w:p>
     <w:p>
@@ -334,91 +581,33 @@
         <w:pStyle w:val="ListParagraph"/>
         <w:numPr>
           <w:ilvl w:val="0"/>
-          <w:numId w:val="25"/>
+          <w:numId w:val="29"/>
         </w:numPr>
-      </w:pPr>
-      <w:r>
-        <w:t>Komunitas</w:t>
-      </w:r>
-    </w:p>
-    <w:p>
-      <w:pPr>
-        <w:ind w:left="567" w:firstLine="426"/>
-      </w:pPr>
-      <w:r>
-        <w:t>Di Indonesia, PHP memiliki komunitas yang besar, bahkan framework php seperti codeigniter dan laravel memiliki komunitas masing-masing</w:t>
-      </w:r>
-      <w:r>
-        <w:t xml:space="preserve">. Terutama di facebook, terdapat banyak komunitas php seperti PHP Indonesia, PHP MYSQL Indonesia, PHP Indonesia Market Place, Forum Programmer Java, C++, dan PHP Indonesia. </w:t>
-      </w:r>
-      <w:r>
-        <w:t xml:space="preserve">Apabila </w:t>
-      </w:r>
-      <w:r>
-        <w:t xml:space="preserve">sedang mengalami permasalahan  </w:t>
-      </w:r>
-      <w:r>
-        <w:lastRenderedPageBreak/>
-        <w:t xml:space="preserve">mengenai bahasa pemrograman PHP, </w:t>
-      </w:r>
-      <w:r>
-        <w:t>kamu dianjurkan untuk masuk komunitas-komunitas tersebut</w:t>
-      </w:r>
-      <w:r>
-        <w:t xml:space="preserve"> agar </w:t>
-      </w:r>
-      <w:r>
-        <w:t>dapat bertanya at</w:t>
-      </w:r>
-      <w:r>
-        <w:t xml:space="preserve">au berdiskusi untuk mendapatkan </w:t>
-      </w:r>
-      <w:r>
-        <w:t xml:space="preserve">solusi </w:t>
-      </w:r>
-      <w:r>
-        <w:t xml:space="preserve">atas </w:t>
-      </w:r>
-      <w:r>
-        <w:t>permasalahan</w:t>
-      </w:r>
-      <w:r>
-        <w:t xml:space="preserve"> kita. </w:t>
-      </w:r>
-    </w:p>
-    <w:p>
-      <w:pPr>
-        <w:pStyle w:val="SUBABI"/>
-        <w:numPr>
-          <w:ilvl w:val="0"/>
-          <w:numId w:val="25"/>
-        </w:numPr>
-        <w:rPr>
-          <w:b w:val="0"/>
-        </w:rPr>
-      </w:pPr>
-      <w:r>
-        <w:rPr>
-          <w:b w:val="0"/>
-        </w:rPr>
-        <w:t>Open Source</w:t>
-      </w:r>
-    </w:p>
-    <w:p>
-      <w:pPr>
-        <w:ind w:left="567" w:firstLine="426"/>
-      </w:pPr>
-      <w:r>
-        <w:t xml:space="preserve">PHP adalah  bahasa pemrograman yang bersifat </w:t>
-      </w:r>
-      <w:r>
-        <w:rPr>
-          <w:i/>
-        </w:rPr>
-        <w:t>open source</w:t>
-      </w:r>
-      <w:r>
-        <w:t xml:space="preserve"> atau bisa dibilang gratis.</w:t>
+        <w:ind w:left="1134" w:firstLine="0"/>
+        <w:rPr>
+          <w:b/>
+        </w:rPr>
+      </w:pPr>
+      <w:r>
+        <w:t>Mudah dipelajari</w:t>
+      </w:r>
+    </w:p>
+    <w:p>
+      <w:pPr>
+        <w:pStyle w:val="ListParagraph"/>
+        <w:ind w:left="1418"/>
+        <w:rPr>
+          <w:b/>
+        </w:rPr>
+      </w:pPr>
+      <w:r>
+        <w:rPr>
+          <w:lang w:val="en-US"/>
+        </w:rPr>
+        <w:tab/>
+      </w:r>
+      <w:r>
+        <w:t>PHP relatif mudah dipelajari daripada bahasa pemrograman yang lain seperti java, C/C++ dan sebagainya. Karena itu, PHP sangat cocok untuk seorang pemula.</w:t>
       </w:r>
     </w:p>
     <w:p>
@@ -426,8 +615,96 @@
         <w:pStyle w:val="ListParagraph"/>
         <w:numPr>
           <w:ilvl w:val="0"/>
-          <w:numId w:val="25"/>
+          <w:numId w:val="29"/>
         </w:numPr>
+        <w:ind w:left="1134" w:firstLine="0"/>
+      </w:pPr>
+      <w:r>
+        <w:t>Komunitas</w:t>
+      </w:r>
+    </w:p>
+    <w:p>
+      <w:pPr>
+        <w:ind w:left="1418"/>
+      </w:pPr>
+      <w:r>
+        <w:t>Di Indonesia, PHP memiliki komunitas yang besar, bahkan framework php seperti codeigniter dan laravel memiliki komunitas masing-masing</w:t>
+      </w:r>
+      <w:r>
+        <w:t xml:space="preserve">. Terutama di facebook, terdapat banyak komunitas php seperti PHP Indonesia, PHP MYSQL Indonesia, PHP Indonesia Market Place, Forum Programmer Java, C++, dan PHP Indonesia. </w:t>
+      </w:r>
+      <w:r>
+        <w:t xml:space="preserve">Apabila </w:t>
+      </w:r>
+      <w:r>
+        <w:t xml:space="preserve">sedang mengalami permasalahan  mengenai bahasa pemrograman PHP, </w:t>
+      </w:r>
+      <w:r>
+        <w:t>kamu dianjurkan untuk masuk komunitas-komunitas tersebut</w:t>
+      </w:r>
+      <w:r>
+        <w:t xml:space="preserve"> agar </w:t>
+      </w:r>
+      <w:r>
+        <w:t>dapat bertanya at</w:t>
+      </w:r>
+      <w:r>
+        <w:t xml:space="preserve">au berdiskusi untuk mendapatkan </w:t>
+      </w:r>
+      <w:r>
+        <w:t xml:space="preserve">solusi </w:t>
+      </w:r>
+      <w:r>
+        <w:t xml:space="preserve">atas </w:t>
+      </w:r>
+      <w:r>
+        <w:t>permasalahan</w:t>
+      </w:r>
+      <w:r>
+        <w:t xml:space="preserve"> kita. </w:t>
+      </w:r>
+    </w:p>
+    <w:p>
+      <w:pPr>
+        <w:pStyle w:val="ListParagraph"/>
+        <w:numPr>
+          <w:ilvl w:val="0"/>
+          <w:numId w:val="29"/>
+        </w:numPr>
+        <w:ind w:left="1134" w:firstLine="0"/>
+        <w:rPr>
+          <w:b/>
+        </w:rPr>
+      </w:pPr>
+      <w:r>
+        <w:t>Open Source</w:t>
+      </w:r>
+    </w:p>
+    <w:p>
+      <w:pPr>
+        <w:ind w:left="1418"/>
+      </w:pPr>
+      <w:r>
+        <w:t xml:space="preserve">PHP adalah  bahasa pemrograman yang bersifat </w:t>
+      </w:r>
+      <w:r>
+        <w:rPr>
+          <w:i/>
+        </w:rPr>
+        <w:t>open source</w:t>
+      </w:r>
+      <w:r>
+        <w:t xml:space="preserve"> atau bisa dibilang gratis.</w:t>
+      </w:r>
+    </w:p>
+    <w:p>
+      <w:pPr>
+        <w:pStyle w:val="ListParagraph"/>
+        <w:numPr>
+          <w:ilvl w:val="0"/>
+          <w:numId w:val="29"/>
+        </w:numPr>
+        <w:ind w:left="1134" w:firstLine="0"/>
       </w:pPr>
       <w:r>
         <w:t>Dokumentasi yang lengkap</w:t>
@@ -436,7 +713,7 @@
     <w:p>
       <w:pPr>
         <w:pStyle w:val="ListParagraph"/>
-        <w:ind w:left="567" w:firstLine="360"/>
+        <w:ind w:left="1418"/>
       </w:pPr>
       <w:r>
         <w:t xml:space="preserve">Memiliki dokumentasi yang lengkap dan dapat diakses secara online maupun offline yang dapat di download di web resmi php yaitu </w:t>
@@ -476,18 +753,185 @@
       <w:pPr>
         <w:pStyle w:val="SUBABII"/>
       </w:pPr>
-      <w:bookmarkStart w:id="20" w:name="_Toc33420933"/>
+      <w:bookmarkStart w:id="19" w:name="_Toc33420933"/>
       <w:r>
         <w:t>Javascript</w:t>
       </w:r>
-      <w:bookmarkEnd w:id="20"/>
+      <w:bookmarkEnd w:id="19"/>
     </w:p>
     <w:p>
       <w:pPr>
         <w:ind w:left="567" w:firstLine="567"/>
-      </w:pPr>
-      <w:r>
-        <w:t xml:space="preserve">Pada awalnya javascipt adalah bahasa pemrograman yang dirancang untuk berjalan di atas </w:t>
+        <w:rPr>
+          <w:i/>
+          <w:lang w:val="en-US"/>
+        </w:rPr>
+      </w:pPr>
+      <w:r>
+        <w:rPr>
+          <w:lang w:val="en-US"/>
+        </w:rPr>
+        <w:t xml:space="preserve">Javascript adalah </w:t>
+      </w:r>
+      <w:r>
+        <w:rPr>
+          <w:lang w:val="en-US"/>
+        </w:rPr>
+        <w:t>bah</w:t>
+      </w:r>
+      <w:r>
+        <w:rPr>
+          <w:lang w:val="en-US"/>
+        </w:rPr>
+        <w:t xml:space="preserve">asa tingkat tinggi, </w:t>
+      </w:r>
+      <w:r>
+        <w:rPr>
+          <w:i/>
+          <w:lang w:val="en-US"/>
+        </w:rPr>
+        <w:t>untype</w:t>
+      </w:r>
+      <w:r>
+        <w:rPr>
+          <w:i/>
+          <w:lang w:val="en-US"/>
+        </w:rPr>
+        <w:t xml:space="preserve">d/dynamically typed </w:t>
+      </w:r>
+      <w:r>
+        <w:rPr>
+          <w:lang w:val="en-US"/>
+        </w:rPr>
+        <w:t>(dapat diketik secara dinamis)</w:t>
+      </w:r>
+      <w:r>
+        <w:rPr>
+          <w:lang w:val="en-US"/>
+        </w:rPr>
+        <w:t xml:space="preserve"> </w:t>
+      </w:r>
+      <w:r>
+        <w:rPr>
+          <w:lang w:val="en-US"/>
+        </w:rPr>
+        <w:t>dan</w:t>
+      </w:r>
+      <w:r>
+        <w:rPr>
+          <w:i/>
+          <w:lang w:val="en-US"/>
+        </w:rPr>
+        <w:t xml:space="preserve"> </w:t>
+      </w:r>
+      <w:r>
+        <w:rPr>
+          <w:i/>
+          <w:lang w:val="en-US"/>
+        </w:rPr>
+        <w:t xml:space="preserve">proses </w:t>
+      </w:r>
+      <w:r>
+        <w:rPr>
+          <w:lang w:val="en-US"/>
+        </w:rPr>
+        <w:t>secara</w:t>
+      </w:r>
+      <w:r>
+        <w:rPr>
+          <w:i/>
+          <w:lang w:val="en-US"/>
+        </w:rPr>
+        <w:t xml:space="preserve"> interpreted </w:t>
+      </w:r>
+      <w:r>
+        <w:rPr>
+          <w:lang w:val="en-US"/>
+        </w:rPr>
+        <w:t>(kode dijalankan dari atas ke bawah dengan cepat).</w:t>
+      </w:r>
+    </w:p>
+    <w:p>
+      <w:pPr>
+        <w:ind w:left="567" w:firstLine="567"/>
+      </w:pPr>
+      <w:r>
+        <w:rPr>
+          <w:lang w:val="en-US"/>
+        </w:rPr>
+        <w:lastRenderedPageBreak/>
+        <w:t xml:space="preserve">Bahasa pemrograman yang dapat membuat sebuah </w:t>
+      </w:r>
+      <w:r>
+        <w:rPr>
+          <w:i/>
+          <w:lang w:val="en-US"/>
+        </w:rPr>
+        <w:t>variable</w:t>
+      </w:r>
+      <w:r>
+        <w:rPr>
+          <w:i/>
+          <w:lang w:val="en-US"/>
+        </w:rPr>
+        <w:t xml:space="preserve"> </w:t>
+      </w:r>
+      <w:r>
+        <w:rPr>
+          <w:lang w:val="en-US"/>
+        </w:rPr>
+        <w:t xml:space="preserve">dengan sebuah </w:t>
+      </w:r>
+      <w:r>
+        <w:rPr>
+          <w:i/>
+          <w:lang w:val="en-US"/>
+        </w:rPr>
+        <w:t>value</w:t>
+      </w:r>
+      <w:r>
+        <w:rPr>
+          <w:lang w:val="en-US"/>
+        </w:rPr>
+        <w:t xml:space="preserve">, lalu </w:t>
+      </w:r>
+      <w:r>
+        <w:rPr>
+          <w:i/>
+          <w:lang w:val="en-US"/>
+        </w:rPr>
+        <w:t>variable</w:t>
+      </w:r>
+      <w:r>
+        <w:rPr>
+          <w:lang w:val="en-US"/>
+        </w:rPr>
+        <w:t xml:space="preserve"> tersebut ditulis ulang dengan </w:t>
+      </w:r>
+      <w:r>
+        <w:rPr>
+          <w:i/>
+          <w:lang w:val="en-US"/>
+        </w:rPr>
+        <w:t>value</w:t>
+      </w:r>
+      <w:r>
+        <w:rPr>
+          <w:lang w:val="en-US"/>
+        </w:rPr>
+        <w:t xml:space="preserve"> yang berbeda. Bahasa </w:t>
+      </w:r>
+      <w:r>
+        <w:t xml:space="preserve">Pada awalnya </w:t>
+      </w:r>
+      <w:r>
+        <w:rPr>
+          <w:i/>
+        </w:rPr>
+        <w:t>javascipt</w:t>
+      </w:r>
+      <w:r>
+        <w:t xml:space="preserve"> adalah bahasa pemrograman yang dirancang untuk berjalan di atas </w:t>
       </w:r>
       <w:r>
         <w:rPr>
@@ -556,7 +1000,307 @@
         <w:t>browser</w:t>
       </w:r>
       <w:r>
-        <w:t xml:space="preserve"> yang menggunakan javascript. Seiring perkembangan zaman, javascript tidak hanya berjalan diatas browser saja, tetapi juga dapat digunakan pada server side, membuat game, iot, dan sebagainya.</w:t>
+        <w:t xml:space="preserve"> yang menggunakan javascript. Seiring perkembangan zaman, javascript tidak hanya berjalan diatas browser saja, tetapi juga dapat digunakan </w:t>
+      </w:r>
+      <w:r>
+        <w:t xml:space="preserve">pada </w:t>
+      </w:r>
+      <w:r>
+        <w:rPr>
+          <w:i/>
+        </w:rPr>
+        <w:t>server</w:t>
+      </w:r>
+      <w:r>
+        <w:t xml:space="preserve"> </w:t>
+      </w:r>
+      <w:r>
+        <w:rPr>
+          <w:i/>
+        </w:rPr>
+        <w:t>side</w:t>
+      </w:r>
+      <w:r>
+        <w:t xml:space="preserve">, membuat </w:t>
+      </w:r>
+      <w:r>
+        <w:rPr>
+          <w:i/>
+        </w:rPr>
+        <w:t>game</w:t>
+      </w:r>
+      <w:r>
+        <w:t>, IOT</w:t>
+      </w:r>
+      <w:r>
+        <w:t>, dan</w:t>
+      </w:r>
+      <w:r>
+        <w:rPr>
+          <w:lang w:val="en-US"/>
+        </w:rPr>
+        <w:t xml:space="preserve"> </w:t>
+      </w:r>
+      <w:r>
+        <w:rPr>
+          <w:i/>
+          <w:lang w:val="en-US"/>
+        </w:rPr>
+        <w:t>mobile</w:t>
+      </w:r>
+      <w:r>
+        <w:rPr>
+          <w:lang w:val="en-US"/>
+        </w:rPr>
+        <w:t xml:space="preserve"> </w:t>
+      </w:r>
+      <w:r>
+        <w:rPr>
+          <w:i/>
+          <w:lang w:val="en-US"/>
+        </w:rPr>
+        <w:t>app</w:t>
+      </w:r>
+      <w:r>
+        <w:rPr>
+          <w:i/>
+          <w:lang w:val="en-US"/>
+        </w:rPr>
+        <w:t xml:space="preserve"> </w:t>
+      </w:r>
+      <w:r>
+        <w:rPr>
+          <w:lang w:val="en-US"/>
+        </w:rPr>
+        <w:t>dan lain sebagainya</w:t>
+      </w:r>
+      <w:r>
+        <w:t>.</w:t>
+      </w:r>
+      <w:r>
+        <w:t>Berikut adalah k</w:t>
+      </w:r>
+      <w:r>
+        <w:rPr>
+          <w:lang w:val="en-US"/>
+        </w:rPr>
+        <w:t>eunggulan Javascript</w:t>
+      </w:r>
+      <w:r>
+        <w:t xml:space="preserve"> daripada bahasa pemrograman lain :</w:t>
+      </w:r>
+    </w:p>
+    <w:p>
+      <w:pPr>
+        <w:pStyle w:val="ListParagraph"/>
+        <w:numPr>
+          <w:ilvl w:val="0"/>
+          <w:numId w:val="30"/>
+        </w:numPr>
+        <w:ind w:left="1134" w:firstLine="0"/>
+        <w:rPr>
+          <w:lang w:val="en-US"/>
+        </w:rPr>
+      </w:pPr>
+      <w:r>
+        <w:rPr>
+          <w:i/>
+          <w:lang w:val="en-US"/>
+        </w:rPr>
+        <w:t>Open</w:t>
+      </w:r>
+      <w:r>
+        <w:rPr>
+          <w:lang w:val="en-US"/>
+        </w:rPr>
+        <w:t xml:space="preserve"> Source</w:t>
+      </w:r>
+    </w:p>
+    <w:p>
+      <w:pPr>
+        <w:ind w:left="1418"/>
+        <w:rPr>
+          <w:lang w:val="en-US"/>
+        </w:rPr>
+      </w:pPr>
+      <w:r>
+        <w:rPr>
+          <w:lang w:val="en-US"/>
+        </w:rPr>
+        <w:t>User tidak perlu mengerluarkan uang jika ingin menggunakan javascript maupun membeli software, lisensi atau sireal number dan lain sebagainya.</w:t>
+      </w:r>
+    </w:p>
+    <w:p>
+      <w:pPr>
+        <w:pStyle w:val="ListParagraph"/>
+        <w:numPr>
+          <w:ilvl w:val="0"/>
+          <w:numId w:val="30"/>
+        </w:numPr>
+        <w:rPr>
+          <w:lang w:val="en-US"/>
+        </w:rPr>
+      </w:pPr>
+      <w:r>
+        <w:rPr>
+          <w:lang w:val="en-US"/>
+        </w:rPr>
+        <w:t>Tidak Perlu Instalasi</w:t>
+      </w:r>
+    </w:p>
+    <w:p>
+      <w:pPr>
+        <w:pStyle w:val="ListParagraph"/>
+        <w:ind w:left="1494"/>
+        <w:rPr>
+          <w:lang w:val="en-US"/>
+        </w:rPr>
+      </w:pPr>
+      <w:r>
+        <w:rPr>
+          <w:lang w:val="en-US"/>
+        </w:rPr>
+        <w:t xml:space="preserve">Tiap </w:t>
+      </w:r>
+      <w:r>
+        <w:rPr>
+          <w:i/>
+          <w:lang w:val="en-US"/>
+        </w:rPr>
+        <w:t>browser</w:t>
+      </w:r>
+      <w:r>
+        <w:rPr>
+          <w:lang w:val="en-US"/>
+        </w:rPr>
+        <w:t xml:space="preserve"> memiliki </w:t>
+      </w:r>
+      <w:r>
+        <w:rPr>
+          <w:i/>
+          <w:lang w:val="en-US"/>
+        </w:rPr>
+        <w:t>javascript</w:t>
+      </w:r>
+      <w:r>
+        <w:rPr>
+          <w:lang w:val="en-US"/>
+        </w:rPr>
+        <w:t xml:space="preserve"> didalamnya</w:t>
+      </w:r>
+      <w:r>
+        <w:rPr>
+          <w:lang w:val="en-US"/>
+        </w:rPr>
+        <w:t xml:space="preserve"> </w:t>
+      </w:r>
+      <w:r>
+        <w:rPr>
+          <w:lang w:val="en-US"/>
+        </w:rPr>
+        <w:t xml:space="preserve"> atau</w:t>
+      </w:r>
+      <w:r>
+        <w:rPr>
+          <w:lang w:val="en-US"/>
+        </w:rPr>
+        <w:t xml:space="preserve"> biasa</w:t>
+      </w:r>
+      <w:r>
+        <w:rPr>
+          <w:lang w:val="en-US"/>
+        </w:rPr>
+        <w:t xml:space="preserve"> disebut dengan </w:t>
+      </w:r>
+      <w:r>
+        <w:rPr>
+          <w:i/>
+          <w:lang w:val="en-US"/>
+        </w:rPr>
+        <w:t>engine</w:t>
+      </w:r>
+      <w:r>
+        <w:rPr>
+          <w:lang w:val="en-US"/>
+        </w:rPr>
+        <w:t xml:space="preserve"> atau </w:t>
+      </w:r>
+      <w:r>
+        <w:rPr>
+          <w:i/>
+          <w:lang w:val="en-US"/>
+        </w:rPr>
+        <w:t>interprete</w:t>
+      </w:r>
+      <w:r>
+        <w:rPr>
+          <w:i/>
+          <w:lang w:val="en-US"/>
+        </w:rPr>
+        <w:t xml:space="preserve">r </w:t>
+      </w:r>
+      <w:r>
+        <w:rPr>
+          <w:i/>
+          <w:lang w:val="en-US"/>
+        </w:rPr>
+        <w:t>javascript</w:t>
+      </w:r>
+      <w:r>
+        <w:rPr>
+          <w:lang w:val="en-US"/>
+        </w:rPr>
+        <w:t>. Jadi artinya selama kita memiliki web browser, kita dapat menjalankan javascript. Javascript bekerja tanpa web server tidak seperti PHP.</w:t>
+      </w:r>
+    </w:p>
+    <w:p>
+      <w:pPr>
+        <w:pStyle w:val="ListParagraph"/>
+        <w:numPr>
+          <w:ilvl w:val="0"/>
+          <w:numId w:val="30"/>
+        </w:numPr>
+        <w:rPr>
+          <w:lang w:val="en-US"/>
+        </w:rPr>
+      </w:pPr>
+      <w:r>
+        <w:rPr>
+          <w:lang w:val="en-US"/>
+        </w:rPr>
+        <w:t>Komunitas yang besar</w:t>
+      </w:r>
+    </w:p>
+    <w:p>
+      <w:pPr>
+        <w:pStyle w:val="ListParagraph"/>
+        <w:ind w:left="1494"/>
+        <w:rPr>
+          <w:lang w:val="en-US"/>
+        </w:rPr>
+      </w:pPr>
+      <w:r>
+        <w:rPr>
+          <w:lang w:val="en-US"/>
+        </w:rPr>
+        <w:t>Javascript memilik komunitas yang besar, bahkan di Indonesia. Javascript merupakan bahasa pemrograman yang cukup popular di Indonesia maupun di Dunia.</w:t>
+      </w:r>
+    </w:p>
+    <w:p>
+      <w:pPr>
+        <w:pStyle w:val="ListParagraph"/>
+        <w:ind w:left="1494"/>
+      </w:pPr>
+      <w:r>
+        <w:t xml:space="preserve"> </w:t>
+      </w:r>
+    </w:p>
+    <w:p>
+      <w:pPr>
+        <w:pStyle w:val="SUBABII"/>
+      </w:pPr>
+      <w:r>
+        <w:t>Cascading Style Sheets (CSS)</w:t>
       </w:r>
     </w:p>
     <w:p>
@@ -564,31 +1308,286 @@
         <w:ind w:left="567" w:firstLine="567"/>
       </w:pPr>
       <w:r>
+        <w:t>CSS adalah b</w:t>
+      </w:r>
+      <w:r>
+        <w:t>ahasa</w:t>
+      </w:r>
+      <w:r>
+        <w:t xml:space="preserve"> pemrograman yang berguna untuk memperindah atau mempercantik sebuah halaman HTML agar lebih mena</w:t>
+      </w:r>
+      <w:r>
+        <w:t>rik.</w:t>
+      </w:r>
+      <w:r>
         <w:t xml:space="preserve"> </w:t>
       </w:r>
+      <w:r>
+        <w:t>Setiap tag pada HTML berada di dalam sebuah kota</w:t>
+      </w:r>
+      <w:r>
+        <w:t>k</w:t>
+      </w:r>
+      <w:r>
+        <w:t xml:space="preserve">. </w:t>
+      </w:r>
+      <w:r>
+        <w:t xml:space="preserve">Properti </w:t>
+      </w:r>
+      <w:r>
+        <w:t xml:space="preserve">display pada CSS mengatur </w:t>
+      </w:r>
+      <w:r>
+        <w:t xml:space="preserve">perilaku </w:t>
+      </w:r>
+      <w:r>
+        <w:t>kota</w:t>
+      </w:r>
+      <w:r>
+        <w:t>k tersebut.</w:t>
+      </w:r>
+      <w:r>
+        <w:t xml:space="preserve"> </w:t>
+      </w:r>
+      <w:r>
+        <w:t>Developer dapat mengubah perilaku kotak tersebut dengan CSS</w:t>
+      </w:r>
+      <w:r>
+        <w:t xml:space="preserve"> sesuai</w:t>
+      </w:r>
+      <w:r>
+        <w:t xml:space="preserve"> dengan ketentuan masing-masing. </w:t>
+      </w:r>
+      <w:r>
+        <w:t xml:space="preserve">Sebagai perumpamanan, anggap </w:t>
+      </w:r>
+      <w:r>
+        <w:t xml:space="preserve">HTML itu adalah sebuah bangunan, tentunya sebuah bangunan tidak akan menarik apabila tidak adanya warnat cat, </w:t>
+      </w:r>
+      <w:r>
+        <w:t>interior</w:t>
+      </w:r>
+      <w:r>
+        <w:t xml:space="preserve"> </w:t>
+      </w:r>
+      <w:r>
+        <w:lastRenderedPageBreak/>
+        <w:t>bangunan, dan lain sebagainya. CSS berguna untuk membuat bangunan tersebut menja</w:t>
+      </w:r>
+      <w:r>
+        <w:t>di lebih indah dan juga menarik</w:t>
+      </w:r>
+      <w:r>
+        <w:t>, dengan menambahkan cat, bentuk bangunan, perabaton, dan masih banyak lagi</w:t>
+      </w:r>
+      <w:r>
+        <w:t>.</w:t>
+      </w:r>
+      <w:r>
+        <w:t xml:space="preserve"> Apabila kamu ingin menjadi </w:t>
+      </w:r>
+      <w:r>
+        <w:rPr>
+          <w:i/>
+        </w:rPr>
+        <w:t>Front End Developer</w:t>
+      </w:r>
+      <w:r>
+        <w:t xml:space="preserve">, CSS adalah salah satu bahasa pemrograman yang </w:t>
+      </w:r>
+      <w:r>
+        <w:t xml:space="preserve">wajib kamu pelajari. </w:t>
+      </w:r>
+      <w:r>
+        <w:t xml:space="preserve">Tanpa adanya CSS </w:t>
+      </w:r>
+      <w:r>
+        <w:rPr>
+          <w:i/>
+        </w:rPr>
+        <w:t>userinterface</w:t>
+      </w:r>
+      <w:r>
+        <w:t xml:space="preserve"> </w:t>
+      </w:r>
+      <w:r>
+        <w:rPr>
+          <w:i/>
+        </w:rPr>
+        <w:t>web</w:t>
+      </w:r>
+      <w:r>
+        <w:t xml:space="preserve"> akan membosankan dan tidak terlihat menarik.</w:t>
+      </w:r>
+      <w:r>
+        <w:t xml:space="preserve"> </w:t>
+      </w:r>
+      <w:r>
+        <w:t>Display pada CSS</w:t>
+      </w:r>
+      <w:r>
+        <w:t xml:space="preserve"> terbagi menjadi b</w:t>
+      </w:r>
+      <w:r>
+        <w:t xml:space="preserve">eberapa, diantaranya </w:t>
+      </w:r>
+      <w:r>
+        <w:t xml:space="preserve"> :</w:t>
+      </w:r>
+    </w:p>
+    <w:p>
+      <w:pPr>
+        <w:pStyle w:val="ListParagraph"/>
+        <w:numPr>
+          <w:ilvl w:val="0"/>
+          <w:numId w:val="35"/>
+        </w:numPr>
+        <w:ind w:left="1418" w:hanging="284"/>
+      </w:pPr>
+      <w:r>
+        <w:t>Inline</w:t>
+      </w:r>
+    </w:p>
+    <w:p>
+      <w:pPr>
+        <w:pStyle w:val="ListParagraph"/>
+        <w:ind w:left="1418" w:hanging="284"/>
+      </w:pPr>
+      <w:r>
+        <w:tab/>
+      </w:r>
+      <w:r>
+        <w:t xml:space="preserve">Elemen </w:t>
+      </w:r>
+      <w:r>
+        <w:t>HTML secara default tidak menambahkan baris baru ketika dibuat</w:t>
+      </w:r>
+      <w:r>
+        <w:t xml:space="preserve">. </w:t>
+      </w:r>
+      <w:r>
+        <w:t>Lebar tinggi dan elemennya sebesar konten yang ada di dalamnya dan  tidak dapat diatur.Margin dan paddgin hanya mempengaruhi secara horizontal.</w:t>
+      </w:r>
+      <w:r>
+        <w:t xml:space="preserve"> Tag HTML yang mempunyai display defaultnya inline, b, strong, span, label, dan lain sebagainya.</w:t>
+      </w:r>
+    </w:p>
+    <w:p>
+      <w:pPr>
+        <w:pStyle w:val="ListParagraph"/>
+        <w:numPr>
+          <w:ilvl w:val="0"/>
+          <w:numId w:val="35"/>
+        </w:numPr>
+        <w:ind w:left="1418" w:hanging="284"/>
+      </w:pPr>
+      <w:r>
+        <w:t>Inline-block</w:t>
+      </w:r>
+    </w:p>
+    <w:p>
+      <w:pPr>
+        <w:pStyle w:val="ListParagraph"/>
+        <w:ind w:left="1418" w:hanging="284"/>
+      </w:pPr>
+      <w:r>
+        <w:tab/>
+      </w:r>
+      <w:r>
+        <w:t>Tidak ada elemen yang secara defaultnya memiliki properti ini, properti ini diubah secara manual. Perilaku saam seperti inline, yang membedakan adalah inline-block dapat diatur tinggi dan lebarnya.</w:t>
+      </w:r>
+    </w:p>
+    <w:p>
+      <w:pPr>
+        <w:pStyle w:val="ListParagraph"/>
+        <w:numPr>
+          <w:ilvl w:val="0"/>
+          <w:numId w:val="35"/>
+        </w:numPr>
+        <w:ind w:left="1418" w:hanging="284"/>
+      </w:pPr>
+      <w:r>
+        <w:t>Block</w:t>
+      </w:r>
+    </w:p>
+    <w:p>
+      <w:pPr>
+        <w:pStyle w:val="ListParagraph"/>
+        <w:ind w:left="1418" w:hanging="284"/>
+      </w:pPr>
+      <w:r>
+        <w:tab/>
+      </w:r>
+      <w:r>
+        <w:t>Block HTML yang secara default menambahan baris baru</w:t>
+      </w:r>
+      <w:r>
+        <w:t>. Apabila lebarnya tidak diatur, secara default akan mengikuti lebar browser/parent</w:t>
+      </w:r>
+      <w:r>
+        <w:t>. Didalam Block, kita dapat menyisipkan tag dengan elemen display yang lain (inline, block, inline-block)</w:t>
+      </w:r>
+      <w:r>
+        <w:t>. Tag HTML yang mempunyai nilai default block, h1-h6, p, ol , ul, li, div dan lain sebagainya.</w:t>
+      </w:r>
+    </w:p>
+    <w:p>
+      <w:pPr>
+        <w:pStyle w:val="ListParagraph"/>
+        <w:numPr>
+          <w:ilvl w:val="0"/>
+          <w:numId w:val="35"/>
+        </w:numPr>
+        <w:ind w:left="1418" w:hanging="284"/>
+      </w:pPr>
+      <w:r>
+        <w:t>None</w:t>
+      </w:r>
+    </w:p>
+    <w:p>
+      <w:pPr>
+        <w:pStyle w:val="ListParagraph"/>
+        <w:ind w:left="1418" w:hanging="284"/>
+      </w:pPr>
+      <w:r>
+        <w:tab/>
+      </w:r>
+      <w:r>
+        <w:t xml:space="preserve">Sebuah </w:t>
+      </w:r>
+      <w:r>
+        <w:t xml:space="preserve">properti </w:t>
+      </w:r>
+      <w:r>
+        <w:t>yang dapat menghilangkan sebuah display</w:t>
+      </w:r>
+      <w:r>
+        <w:t>. Apabila display none, maka tidak akan ditampilkan</w:t>
+      </w:r>
+      <w:r>
+        <w:t>.</w:t>
+      </w:r>
+    </w:p>
+    <w:p/>
+    <w:p>
+      <w:pPr>
+        <w:pStyle w:val="SUBABI"/>
+      </w:pPr>
+      <w:r>
+        <w:t>Framework</w:t>
+      </w:r>
+      <w:r>
+        <w:t xml:space="preserve"> yang </w:t>
+      </w:r>
+      <w:r>
+        <w:t>digunakan</w:t>
+      </w:r>
     </w:p>
     <w:p>
       <w:pPr>
         <w:pStyle w:val="SUBABII"/>
       </w:pPr>
       <w:r>
-        <w:t>Cascading Style Sheets (CSS)</w:t>
-      </w:r>
-    </w:p>
-    <w:p/>
-    <w:p>
-      <w:pPr>
-        <w:pStyle w:val="SUBABI"/>
-      </w:pPr>
-      <w:r>
-        <w:t>Framework</w:t>
-      </w:r>
-    </w:p>
-    <w:p>
-      <w:pPr>
-        <w:pStyle w:val="SUBABII"/>
-      </w:pPr>
-      <w:r>
         <w:t>Codeigniter</w:t>
       </w:r>
     </w:p>
@@ -597,6 +1596,7 @@
         <w:ind w:left="567" w:firstLine="567"/>
       </w:pPr>
       <w:r>
+        <w:lastRenderedPageBreak/>
         <w:tab/>
       </w:r>
       <w:r>
@@ -710,7 +1710,6 @@
         <w:rPr>
           <w:i/>
         </w:rPr>
-        <w:lastRenderedPageBreak/>
         <w:t>Codeigniter</w:t>
       </w:r>
       <w:r>
@@ -900,8 +1899,40 @@
     <w:p>
       <w:pPr>
         <w:pStyle w:val="ListParagraph"/>
-        <w:ind w:left="1494"/>
-      </w:pPr>
+        <w:ind w:left="567" w:firstLine="927"/>
+      </w:pPr>
+      <w:r>
+        <w:t xml:space="preserve">MVC sangat berguna untuk dipelajari, karena organisasi dan struktur kode yang </w:t>
+      </w:r>
+      <w:r>
+        <w:t xml:space="preserve">baik </w:t>
+      </w:r>
+      <w:r>
+        <w:t>dalam penyimpanan file, folder, dan lain sebagainya</w:t>
+      </w:r>
+      <w:r>
+        <w:t xml:space="preserve">. Berguna untuk memisahkan data, logika, dan tampilan. Memudahkan developer untuk proses maintance serta </w:t>
+      </w:r>
+      <w:r>
+        <w:t>sudah mengimplementasikan konsep OOP</w:t>
+      </w:r>
+      <w:r>
+        <w:t>(</w:t>
+      </w:r>
+      <w:r>
+        <w:rPr>
+          <w:i/>
+        </w:rPr>
+        <w:t>Object Orientation Programming</w:t>
+      </w:r>
+      <w:r>
+        <w:t>).</w:t>
+      </w:r>
+      <w:r>
+        <w:t xml:space="preserve"> MVC banyak digunakan oleh framewok, seperti Codeigniter, Laravel, Yii, Sping MVC, Django, dll.</w:t>
+      </w:r>
+      <w:bookmarkStart w:id="20" w:name="_GoBack"/>
+      <w:bookmarkEnd w:id="20"/>
     </w:p>
     <w:p>
       <w:pPr>
@@ -913,178 +1944,409 @@
     </w:p>
     <w:p>
       <w:pPr>
-        <w:pStyle w:val="SUBABI"/>
+        <w:ind w:left="567" w:firstLine="567"/>
+      </w:pPr>
+      <w:r>
+        <w:t>Bootstrap adalah sebuah framework CSS yang open source untuk mengembangkan  dengan HTML, CSS, dan JS.</w:t>
+      </w:r>
+      <w:r>
+        <w:t xml:space="preserve"> </w:t>
+      </w:r>
+      <w:r>
+        <w:rPr>
+          <w:lang w:val="en-US"/>
+        </w:rPr>
+        <w:t xml:space="preserve">Bootstrap dapat diakses langsung secara </w:t>
+      </w:r>
+      <w:r>
+        <w:rPr>
+          <w:i/>
+          <w:lang w:val="en-US"/>
+        </w:rPr>
+        <w:t>online</w:t>
+      </w:r>
+      <w:r>
+        <w:rPr>
+          <w:lang w:val="en-US"/>
+        </w:rPr>
+        <w:t xml:space="preserve"> maupun </w:t>
+      </w:r>
+      <w:r>
+        <w:rPr>
+          <w:i/>
+          <w:lang w:val="en-US"/>
+        </w:rPr>
+        <w:t>offline</w:t>
+      </w:r>
+      <w:r>
+        <w:rPr>
+          <w:lang w:val="en-US"/>
+        </w:rPr>
+        <w:t>.</w:t>
+      </w:r>
+      <w:r>
+        <w:t xml:space="preserve"> Bootstrap juga menyediakan </w:t>
+      </w:r>
+      <w:r>
+        <w:rPr>
+          <w:i/>
+        </w:rPr>
+        <w:t>template</w:t>
+      </w:r>
+      <w:r>
+        <w:t xml:space="preserve"> </w:t>
+      </w:r>
+      <w:r>
+        <w:lastRenderedPageBreak/>
+        <w:t xml:space="preserve">yang dapat dipakai langsung oleh </w:t>
+      </w:r>
+      <w:r>
+        <w:rPr>
+          <w:i/>
+        </w:rPr>
+        <w:t>developer</w:t>
+      </w:r>
+      <w:r>
+        <w:t xml:space="preserve">. Selain itu banyak </w:t>
+      </w:r>
+      <w:r>
+        <w:rPr>
+          <w:i/>
+        </w:rPr>
+        <w:t>template</w:t>
+      </w:r>
+      <w:r>
+        <w:t xml:space="preserve"> yang dibangun menggunakan bootstrap</w:t>
+      </w:r>
+      <w:r>
+        <w:t>.</w:t>
+      </w:r>
+      <w:r>
+        <w:t xml:space="preserve"> </w:t>
+      </w:r>
+      <w:r>
+        <w:t>Keunggul</w:t>
+      </w:r>
+      <w:r>
+        <w:t>an mema</w:t>
+      </w:r>
+      <w:r>
+        <w:t>kai framework bootstrap, yaitu :</w:t>
+      </w:r>
+    </w:p>
+    <w:p>
+      <w:pPr>
+        <w:pStyle w:val="ListParagraph"/>
         <w:numPr>
           <w:ilvl w:val="0"/>
-          <w:numId w:val="0"/>
+          <w:numId w:val="28"/>
         </w:numPr>
-        <w:ind w:left="567"/>
-      </w:pPr>
-    </w:p>
-    <w:p>
-      <w:pPr>
-        <w:pStyle w:val="SUBABI"/>
-      </w:pPr>
-      <w:r>
-        <w:t>Library yang digunakan</w:t>
-      </w:r>
-    </w:p>
-    <w:p>
-      <w:pPr>
-        <w:pStyle w:val="SUBABII"/>
-      </w:pPr>
-      <w:r>
-        <w:t>Library PHP</w:t>
-      </w:r>
-    </w:p>
-    <w:p>
-      <w:pPr>
-        <w:pStyle w:val="SUBABIII"/>
-      </w:pPr>
-      <w:r>
-        <w:t>DOM PDF</w:t>
-      </w:r>
-    </w:p>
-    <w:p>
-      <w:pPr>
-        <w:pStyle w:val="SUBABII"/>
-      </w:pPr>
-      <w:r>
-        <w:t>Library Javascript</w:t>
-      </w:r>
-    </w:p>
-    <w:p>
-      <w:pPr>
-        <w:pStyle w:val="SUBABIII"/>
-      </w:pPr>
-      <w:r>
-        <w:t>JQuery</w:t>
-      </w:r>
-    </w:p>
-    <w:p/>
-    <w:p>
-      <w:pPr>
-        <w:pStyle w:val="SUBABI"/>
-      </w:pPr>
-      <w:bookmarkStart w:id="21" w:name="_Toc33420938"/>
-      <w:r>
-        <w:lastRenderedPageBreak/>
-        <w:t>Web Browser</w:t>
-      </w:r>
-      <w:bookmarkEnd w:id="21"/>
-    </w:p>
-    <w:p>
-      <w:pPr>
-        <w:pStyle w:val="SUBABII"/>
-      </w:pPr>
-      <w:bookmarkStart w:id="22" w:name="_Toc33420939"/>
-      <w:r>
-        <w:t>Chrome</w:t>
-      </w:r>
-      <w:bookmarkEnd w:id="22"/>
-    </w:p>
-    <w:p>
-      <w:pPr>
-        <w:pStyle w:val="SUBABII"/>
-      </w:pPr>
-      <w:r>
-        <w:t>Mozila Firefox</w:t>
-      </w:r>
-    </w:p>
-    <w:p>
-      <w:pPr>
-        <w:pStyle w:val="SUBABII"/>
-      </w:pPr>
-      <w:r>
-        <w:t>Opera Mini</w:t>
-      </w:r>
-    </w:p>
-    <w:p>
-      <w:pPr>
-        <w:pStyle w:val="SUBABI"/>
+        <w:ind w:left="1134" w:hanging="11"/>
+      </w:pPr>
+      <w:r>
+        <w:t>Hemat banyak waktu</w:t>
+      </w:r>
+    </w:p>
+    <w:p>
+      <w:pPr>
+        <w:ind w:left="1418"/>
+      </w:pPr>
+      <w:r>
+        <w:rPr>
+          <w:lang w:val="en-US"/>
+        </w:rPr>
+        <w:tab/>
+      </w:r>
+      <w:r>
+        <w:t>Tentunya akan sangat menyita waktu apabila kita membangun sebuah web dengan sebuah CSS dari awal tanpa menggunakan sebuah framework. Maka dari itu, bootstrap menyediakan berbagai komponen agar developer dapat menggunakan.</w:t>
+      </w:r>
+    </w:p>
+    <w:p>
+      <w:pPr>
+        <w:pStyle w:val="ListParagraph"/>
         <w:numPr>
           <w:ilvl w:val="0"/>
-          <w:numId w:val="0"/>
+          <w:numId w:val="28"/>
         </w:numPr>
-        <w:ind w:left="567"/>
-      </w:pPr>
-    </w:p>
-    <w:p>
-      <w:pPr>
-        <w:pStyle w:val="SUBABI"/>
-      </w:pPr>
-      <w:bookmarkStart w:id="23" w:name="_Toc33420940"/>
-      <w:r>
-        <w:t>Web Server</w:t>
-      </w:r>
-      <w:bookmarkEnd w:id="23"/>
-    </w:p>
-    <w:p>
-      <w:pPr>
-        <w:pStyle w:val="SUBABII"/>
-      </w:pPr>
-      <w:bookmarkStart w:id="24" w:name="_Toc33420941"/>
-      <w:r>
-        <w:t>XAMPP</w:t>
-      </w:r>
-      <w:bookmarkEnd w:id="24"/>
-    </w:p>
-    <w:p>
-      <w:pPr>
-        <w:pStyle w:val="SUBABI"/>
+        <w:ind w:left="1134" w:firstLine="0"/>
+      </w:pPr>
+      <w:r>
+        <w:t>Responsif</w:t>
+      </w:r>
+    </w:p>
+    <w:p>
+      <w:pPr>
+        <w:ind w:left="1418"/>
+      </w:pPr>
+      <w:r>
+        <w:t>Bootsrap sudah menyediakan fitur responsif sehingga memudahkan user untuk melihat lebih baik pada perangkat dan resolusi yang berbeda.</w:t>
+      </w:r>
+      <w:r>
+        <w:t xml:space="preserve"> </w:t>
+      </w:r>
+    </w:p>
+    <w:p>
+      <w:pPr>
+        <w:pStyle w:val="ListParagraph"/>
         <w:numPr>
           <w:ilvl w:val="0"/>
-          <w:numId w:val="0"/>
+          <w:numId w:val="28"/>
         </w:numPr>
-        <w:ind w:left="567"/>
-      </w:pPr>
-    </w:p>
-    <w:p>
-      <w:pPr>
-        <w:pStyle w:val="SUBABI"/>
-      </w:pPr>
-      <w:bookmarkStart w:id="25" w:name="_Toc33420942"/>
-      <w:r>
-        <w:t>Text Editor</w:t>
-      </w:r>
-      <w:bookmarkEnd w:id="25"/>
-    </w:p>
-    <w:p>
-      <w:pPr>
-        <w:pStyle w:val="SUBABII"/>
-      </w:pPr>
-      <w:bookmarkStart w:id="26" w:name="_Toc33420943"/>
-      <w:r>
-        <w:t>Visual Studio Code</w:t>
-      </w:r>
-      <w:bookmarkEnd w:id="26"/>
-    </w:p>
-    <w:p>
-      <w:pPr>
-        <w:pStyle w:val="SUBABII"/>
-      </w:pPr>
-      <w:bookmarkStart w:id="27" w:name="_Toc33420944"/>
-      <w:r>
-        <w:t>Sublime</w:t>
-      </w:r>
-      <w:bookmarkEnd w:id="27"/>
-    </w:p>
-    <w:p>
-      <w:pPr>
-        <w:pStyle w:val="SUBABII"/>
-      </w:pPr>
-      <w:r>
-        <w:t>Notepad ++</w:t>
-      </w:r>
-    </w:p>
-    <w:p>
-      <w:pPr>
-        <w:pStyle w:val="SUBABI"/>
+        <w:ind w:left="1134" w:firstLine="0"/>
+      </w:pPr>
+      <w:r>
+        <w:rPr>
+          <w:i/>
+        </w:rPr>
+        <w:t>Open</w:t>
+      </w:r>
+      <w:r>
+        <w:t xml:space="preserve"> </w:t>
+      </w:r>
+      <w:r>
+        <w:rPr>
+          <w:i/>
+        </w:rPr>
+        <w:t>Source</w:t>
+      </w:r>
+    </w:p>
+    <w:p>
+      <w:pPr>
+        <w:pStyle w:val="ListParagraph"/>
+        <w:ind w:left="1418"/>
+      </w:pPr>
+      <w:r>
+        <w:rPr>
+          <w:lang w:val="en-US"/>
+        </w:rPr>
+        <w:tab/>
+        <w:t>Anda tidak perlu mengeluarkan uang untuk memakai framework bootstrap.</w:t>
+      </w:r>
+      <w:r>
+        <w:t xml:space="preserve"> </w:t>
+      </w:r>
+      <w:r>
+        <w:t xml:space="preserve">Cukup download soure </w:t>
+      </w:r>
+      <w:r>
+        <w:rPr>
+          <w:i/>
+        </w:rPr>
+        <w:t>code</w:t>
+      </w:r>
+      <w:r>
+        <w:t xml:space="preserve"> </w:t>
+      </w:r>
+      <w:r>
+        <w:rPr>
+          <w:i/>
+        </w:rPr>
+        <w:t>bootstrap</w:t>
+      </w:r>
+      <w:r>
+        <w:t xml:space="preserve"> atau</w:t>
+      </w:r>
+      <w:r>
+        <w:t xml:space="preserve"> bisa dengan</w:t>
+      </w:r>
+      <w:r>
+        <w:t xml:space="preserve"> memasukkan code bootstrap online yang telah disediakan.</w:t>
+      </w:r>
+    </w:p>
+    <w:p>
+      <w:pPr>
+        <w:pStyle w:val="ListParagraph"/>
         <w:numPr>
           <w:ilvl w:val="0"/>
-          <w:numId w:val="0"/>
+          <w:numId w:val="28"/>
         </w:numPr>
-        <w:ind w:left="567"/>
+        <w:ind w:left="1134" w:firstLine="0"/>
+      </w:pPr>
+      <w:r>
+        <w:t>Dokumentasi yang lengkap</w:t>
+      </w:r>
+    </w:p>
+    <w:p>
+      <w:pPr>
+        <w:pStyle w:val="ListParagraph"/>
+        <w:ind w:left="1418"/>
+        <w:rPr>
+          <w:b/>
+        </w:rPr>
+      </w:pPr>
+      <w:r>
+        <w:rPr>
+          <w:lang w:val="en-US"/>
+        </w:rPr>
+        <w:t xml:space="preserve">Untuk memanjakan </w:t>
+      </w:r>
+      <w:r>
+        <w:rPr>
+          <w:i/>
+          <w:lang w:val="en-US"/>
+        </w:rPr>
+        <w:t>user</w:t>
+      </w:r>
+      <w:r>
+        <w:rPr>
+          <w:i/>
+        </w:rPr>
+        <w:t xml:space="preserve"> </w:t>
+      </w:r>
+      <w:r>
+        <w:t xml:space="preserve">telah disediakan </w:t>
+      </w:r>
+      <w:r>
+        <w:rPr>
+          <w:lang w:val="en-US"/>
+        </w:rPr>
+        <w:t>dokumentasi yang lengkap</w:t>
+      </w:r>
+      <w:r>
+        <w:t>. U</w:t>
+      </w:r>
+      <w:r>
+        <w:t xml:space="preserve">ntuk memasukkan </w:t>
+      </w:r>
+      <w:r>
+        <w:t>elemen b</w:t>
+      </w:r>
+      <w:r>
+        <w:t xml:space="preserve">ootstrap, </w:t>
+      </w:r>
+      <w:r>
+        <w:rPr>
+          <w:i/>
+        </w:rPr>
+        <w:t>developer</w:t>
+      </w:r>
+      <w:r>
+        <w:t xml:space="preserve"> hanya perlu </w:t>
+      </w:r>
+      <w:r>
+        <w:rPr>
+          <w:i/>
+        </w:rPr>
+        <w:t>copy</w:t>
+      </w:r>
+      <w:r>
+        <w:t xml:space="preserve"> </w:t>
+      </w:r>
+      <w:r>
+        <w:rPr>
+          <w:i/>
+        </w:rPr>
+        <w:t>paste</w:t>
+      </w:r>
+      <w:r>
+        <w:t xml:space="preserve"> </w:t>
+      </w:r>
+      <w:r>
+        <w:rPr>
+          <w:i/>
+        </w:rPr>
+        <w:t>source</w:t>
+      </w:r>
+      <w:r>
+        <w:t xml:space="preserve"> </w:t>
+      </w:r>
+      <w:r>
+        <w:rPr>
+          <w:i/>
+        </w:rPr>
+        <w:t>code</w:t>
+      </w:r>
+      <w:r>
+        <w:t xml:space="preserve"> yang ada di dokumentasi </w:t>
+      </w:r>
+      <w:r>
+        <w:rPr>
+          <w:i/>
+        </w:rPr>
+        <w:t>bootstr</w:t>
+      </w:r>
+      <w:r>
+        <w:rPr>
+          <w:i/>
+        </w:rPr>
+        <w:t>ap</w:t>
+      </w:r>
+      <w:r>
+        <w:t xml:space="preserve"> ke halaman HTML, dan bisa diatur </w:t>
+      </w:r>
+      <w:r>
+        <w:t>sesuai dengan keperluan masing-masing</w:t>
+      </w:r>
+      <w:r>
+        <w:rPr>
+          <w:lang w:val="en-US"/>
+        </w:rPr>
+        <w:t xml:space="preserve">. </w:t>
+      </w:r>
+      <w:r>
+        <w:rPr>
+          <w:i/>
+          <w:lang w:val="en-US"/>
+        </w:rPr>
+        <w:t>Bootstrap</w:t>
+      </w:r>
+      <w:r>
+        <w:rPr>
+          <w:lang w:val="en-US"/>
+        </w:rPr>
+        <w:t xml:space="preserve"> juga memakai </w:t>
+      </w:r>
+      <w:r>
+        <w:rPr>
+          <w:i/>
+          <w:lang w:val="en-US"/>
+        </w:rPr>
+        <w:t>library</w:t>
+      </w:r>
+      <w:r>
+        <w:rPr>
+          <w:lang w:val="en-US"/>
+        </w:rPr>
+        <w:t xml:space="preserve"> </w:t>
+      </w:r>
+      <w:r>
+        <w:rPr>
+          <w:i/>
+          <w:lang w:val="en-US"/>
+        </w:rPr>
+        <w:t>javascript</w:t>
+      </w:r>
+      <w:r>
+        <w:rPr>
+          <w:lang w:val="en-US"/>
+        </w:rPr>
+        <w:t xml:space="preserve"> yaitu </w:t>
+      </w:r>
+      <w:r>
+        <w:rPr>
+          <w:i/>
+          <w:lang w:val="en-US"/>
+        </w:rPr>
+        <w:t>jquer</w:t>
+      </w:r>
+      <w:r>
+        <w:rPr>
+          <w:i/>
+        </w:rPr>
+        <w:t>y</w:t>
+      </w:r>
+      <w:r>
+        <w:rPr>
+          <w:i/>
+          <w:lang w:val="en-US"/>
+        </w:rPr>
+        <w:t>.</w:t>
+      </w:r>
+    </w:p>
+    <w:p>
+      <w:pPr>
+        <w:pStyle w:val="ListParagraph"/>
+        <w:ind w:left="1134"/>
       </w:pPr>
     </w:p>
     <w:p>
@@ -1092,7 +2354,7 @@
         <w:pStyle w:val="SUBABI"/>
       </w:pPr>
       <w:r>
-        <w:t>Database</w:t>
+        <w:t>Library yang digunakan</w:t>
       </w:r>
     </w:p>
     <w:p>
@@ -1100,7 +2362,60 @@
         <w:pStyle w:val="SUBABII"/>
       </w:pPr>
       <w:r>
-        <w:t>MARIA DB</w:t>
+        <w:t>Library PHP</w:t>
+      </w:r>
+    </w:p>
+    <w:p>
+      <w:pPr>
+        <w:pStyle w:val="SUBABIII"/>
+      </w:pPr>
+      <w:r>
+        <w:t>Dompdf</w:t>
+      </w:r>
+    </w:p>
+    <w:p>
+      <w:pPr>
+        <w:ind w:left="1134" w:firstLine="851"/>
+      </w:pPr>
+      <w:r>
+        <w:t xml:space="preserve">PDF merupakan </w:t>
+      </w:r>
+      <w:r>
+        <w:t xml:space="preserve">format berkas </w:t>
+      </w:r>
+      <w:r>
+        <w:t>yang diguna</w:t>
+      </w:r>
+      <w:r>
+        <w:t xml:space="preserve">kan untuk membuat sebuah laporan maupun pertukaran data secara digital. Dompdf merupakan sebuah library yang berfungsi untuk mengubah atau mengkonversi tag </w:t>
+      </w:r>
+      <w:r>
+        <w:rPr>
+          <w:i/>
+        </w:rPr>
+        <w:t>HTML</w:t>
+      </w:r>
+      <w:r>
+        <w:t xml:space="preserve"> menjadi sebuah </w:t>
+      </w:r>
+      <w:r>
+        <w:rPr>
+          <w:i/>
+        </w:rPr>
+        <w:t>PDF</w:t>
+      </w:r>
+      <w:r>
+        <w:t xml:space="preserve">. Dompdf juga </w:t>
+      </w:r>
+      <w:r>
+        <w:lastRenderedPageBreak/>
+        <w:t xml:space="preserve">dapat disisipkan </w:t>
+      </w:r>
+      <w:r>
+        <w:t>sintak</w:t>
+      </w:r>
+      <w:r>
+        <w:t xml:space="preserve"> CSS agar lebih menarik, tetapi tidak semua sintak CSS dapat digunakan di Dompdf.</w:t>
       </w:r>
     </w:p>
     <w:p>
@@ -1108,46 +2423,280 @@
         <w:pStyle w:val="SUBABII"/>
       </w:pPr>
       <w:r>
-        <w:t>MONGO DB</w:t>
-      </w:r>
-      <w:r>
-        <w:tab/>
-      </w:r>
-      <w:r>
-        <w:br/>
-      </w:r>
-    </w:p>
-    <w:p>
-      <w:pPr>
-        <w:pStyle w:val="SUBABI"/>
+        <w:t>Library Javascript</w:t>
+      </w:r>
+    </w:p>
+    <w:p>
+      <w:pPr>
+        <w:pStyle w:val="SUBABIII"/>
+      </w:pPr>
+      <w:r>
+        <w:t>J</w:t>
+      </w:r>
+      <w:r>
+        <w:t>q</w:t>
+      </w:r>
+      <w:r>
+        <w:t>uery</w:t>
+      </w:r>
+    </w:p>
+    <w:p>
+      <w:pPr>
+        <w:ind w:left="1134" w:firstLine="851"/>
+      </w:pPr>
+      <w:r>
+        <w:t xml:space="preserve">Jquery adalah sebuah library javscript cepat, kecil, dan kaya akan fitur. Membuat dokumen html seperti </w:t>
+      </w:r>
+      <w:r>
+        <w:rPr>
+          <w:i/>
+        </w:rPr>
+        <w:t>traversal</w:t>
+      </w:r>
+      <w:r>
+        <w:t xml:space="preserve">(mencari tag </w:t>
+      </w:r>
+      <w:r>
+        <w:rPr>
+          <w:i/>
+        </w:rPr>
+        <w:t>HTML</w:t>
+      </w:r>
+      <w:r>
+        <w:t xml:space="preserve">) dan memanipulasinya, </w:t>
+      </w:r>
+      <w:r>
+        <w:rPr>
+          <w:i/>
+        </w:rPr>
+        <w:t>event</w:t>
+      </w:r>
+      <w:r>
+        <w:t xml:space="preserve"> </w:t>
+      </w:r>
+      <w:r>
+        <w:rPr>
+          <w:i/>
+        </w:rPr>
+        <w:t>handling</w:t>
+      </w:r>
+      <w:r>
+        <w:t xml:space="preserve">(ketika sebuah kejadian terjadi), </w:t>
+      </w:r>
+      <w:r>
+        <w:rPr>
+          <w:i/>
+        </w:rPr>
+        <w:t>animation</w:t>
+      </w:r>
+      <w:r>
+        <w:t xml:space="preserve">(animasi), dan menggunakan ajax dengan lebih simpel dengan menggunakan API yang berfungsi dibanyak browser. </w:t>
+      </w:r>
+      <w:r>
+        <w:t>Jquery dapat memudahkan developer untuk menggunakan dan menerapkan javascript. Jquery memiliki beberapa keunggulan, antara lain :</w:t>
+      </w:r>
+    </w:p>
+    <w:p>
+      <w:pPr>
+        <w:pStyle w:val="ListParagraph"/>
         <w:numPr>
           <w:ilvl w:val="0"/>
-          <w:numId w:val="0"/>
+          <w:numId w:val="34"/>
         </w:numPr>
-        <w:ind w:left="567"/>
-      </w:pPr>
-    </w:p>
-    <w:p>
-      <w:pPr>
-        <w:pStyle w:val="SUBABI"/>
+        <w:ind w:left="1985" w:firstLine="0"/>
+      </w:pPr>
+      <w:r>
+        <w:t>Memiliki size yang ringan</w:t>
+      </w:r>
+    </w:p>
+    <w:p>
+      <w:pPr>
+        <w:pStyle w:val="ListParagraph"/>
+        <w:ind w:left="2268"/>
+      </w:pPr>
+      <w:r>
+        <w:tab/>
+        <w:t>Jquery hanya memiliki ukuran 30kB yang minified dan gzipped. Dan juga jquery dapat dimasukkan sebagai modul AMD.</w:t>
+      </w:r>
+    </w:p>
+    <w:p>
+      <w:pPr>
+        <w:pStyle w:val="ListParagraph"/>
         <w:numPr>
           <w:ilvl w:val="0"/>
-          <w:numId w:val="0"/>
+          <w:numId w:val="34"/>
         </w:numPr>
-        <w:ind w:left="567"/>
-      </w:pPr>
-    </w:p>
-    <w:p>
-      <w:pPr>
-        <w:pStyle w:val="SUBABI"/>
+        <w:ind w:left="1985" w:firstLine="0"/>
+      </w:pPr>
+      <w:r>
+        <w:t>Sesuai dengan CSS3</w:t>
+      </w:r>
+    </w:p>
+    <w:p>
+      <w:pPr>
+        <w:pStyle w:val="ListParagraph"/>
+        <w:ind w:left="2268"/>
+      </w:pPr>
+      <w:r>
+        <w:t xml:space="preserve">Mensupport penyeleksian CSS3 untuk menemukan elemen dan juga dapat memanipulasi atrbut </w:t>
+      </w:r>
+      <w:r>
+        <w:rPr>
+          <w:i/>
+        </w:rPr>
+        <w:t>style</w:t>
+      </w:r>
+      <w:r>
+        <w:t>.</w:t>
+      </w:r>
+    </w:p>
+    <w:p>
+      <w:pPr>
+        <w:pStyle w:val="ListParagraph"/>
         <w:numPr>
           <w:ilvl w:val="0"/>
-          <w:numId w:val="0"/>
+          <w:numId w:val="34"/>
         </w:numPr>
-        <w:ind w:left="567"/>
-      </w:pPr>
+        <w:ind w:left="1985" w:firstLine="0"/>
+      </w:pPr>
+      <w:r>
+        <w:t>Lintas Browser</w:t>
+      </w:r>
+    </w:p>
+    <w:p>
+      <w:pPr>
+        <w:pStyle w:val="ListParagraph"/>
+        <w:ind w:left="2268"/>
+      </w:pPr>
+      <w:r>
+        <w:t>Dapat dipakai dibanya browser seperti chrome, edge, firefox, IE, Safari, iOS, dan sebagainya.</w:t>
+      </w:r>
     </w:p>
     <w:p/>
+    <w:p>
+      <w:pPr>
+        <w:pStyle w:val="SUBABI"/>
+      </w:pPr>
+      <w:bookmarkStart w:id="21" w:name="_Toc33420938"/>
+      <w:r>
+        <w:t>Web Browser</w:t>
+      </w:r>
+      <w:bookmarkEnd w:id="21"/>
+    </w:p>
+    <w:p>
+      <w:pPr>
+        <w:pStyle w:val="SUBABII"/>
+      </w:pPr>
+      <w:bookmarkStart w:id="22" w:name="_Toc33420939"/>
+      <w:r>
+        <w:t>Chrome</w:t>
+      </w:r>
+      <w:bookmarkEnd w:id="22"/>
+    </w:p>
+    <w:p>
+      <w:pPr>
+        <w:pStyle w:val="SUBABII"/>
+      </w:pPr>
+      <w:r>
+        <w:t>Mozila Firefox</w:t>
+      </w:r>
+    </w:p>
+    <w:p>
+      <w:pPr>
+        <w:pStyle w:val="SUBABII"/>
+      </w:pPr>
+      <w:r>
+        <w:t>Opera Mini</w:t>
+      </w:r>
+    </w:p>
+    <w:p/>
+    <w:p>
+      <w:pPr>
+        <w:pStyle w:val="SUBABI"/>
+      </w:pPr>
+      <w:bookmarkStart w:id="23" w:name="_Toc33420940"/>
+      <w:r>
+        <w:t>Web Server</w:t>
+      </w:r>
+      <w:bookmarkEnd w:id="23"/>
+    </w:p>
+    <w:p>
+      <w:pPr>
+        <w:pStyle w:val="SUBABII"/>
+      </w:pPr>
+      <w:bookmarkStart w:id="24" w:name="_Toc33420941"/>
+      <w:r>
+        <w:t>XAMPP</w:t>
+      </w:r>
+      <w:bookmarkEnd w:id="24"/>
+    </w:p>
+    <w:p/>
+    <w:p>
+      <w:pPr>
+        <w:pStyle w:val="SUBABI"/>
+      </w:pPr>
+      <w:bookmarkStart w:id="25" w:name="_Toc33420942"/>
+      <w:r>
+        <w:t>Text Editor</w:t>
+      </w:r>
+      <w:bookmarkEnd w:id="25"/>
+    </w:p>
+    <w:p>
+      <w:pPr>
+        <w:pStyle w:val="SUBABII"/>
+      </w:pPr>
+      <w:bookmarkStart w:id="26" w:name="_Toc33420943"/>
+      <w:r>
+        <w:t>Visual Studio Code</w:t>
+      </w:r>
+      <w:bookmarkEnd w:id="26"/>
+    </w:p>
+    <w:p>
+      <w:pPr>
+        <w:pStyle w:val="SUBABII"/>
+      </w:pPr>
+      <w:bookmarkStart w:id="27" w:name="_Toc33420944"/>
+      <w:r>
+        <w:t>Sublime</w:t>
+      </w:r>
+      <w:bookmarkEnd w:id="27"/>
+    </w:p>
+    <w:p>
+      <w:pPr>
+        <w:pStyle w:val="SUBABII"/>
+      </w:pPr>
+      <w:r>
+        <w:t>Notepad++</w:t>
+      </w:r>
+    </w:p>
+    <w:p/>
+    <w:p>
+      <w:pPr>
+        <w:pStyle w:val="SUBABI"/>
+      </w:pPr>
+      <w:r>
+        <w:t>Database</w:t>
+      </w:r>
+    </w:p>
+    <w:p>
+      <w:pPr>
+        <w:pStyle w:val="SUBABII"/>
+      </w:pPr>
+      <w:r>
+        <w:t>MARIA DB</w:t>
+      </w:r>
+    </w:p>
+    <w:p>
+      <w:pPr>
+        <w:pStyle w:val="SUBABII"/>
+      </w:pPr>
+      <w:r>
+        <w:t>MONGO DB</w:t>
+      </w:r>
+      <w:r>
+        <w:tab/>
+      </w:r>
+    </w:p>
     <w:p>
       <w:pPr>
         <w:pStyle w:val="ListParagraph"/>
@@ -1195,6 +2744,95 @@
 <file path=word/numbering.xml><?xml version="1.0" encoding="utf-8"?>
 <w:numbering xmlns:wpc="http://schemas.microsoft.com/office/word/2010/wordprocessingCanvas" xmlns:mc="http://schemas.openxmlformats.org/markup-compatibility/2006" xmlns:o="urn:schemas-microsoft-com:office:office" xmlns:r="http://schemas.openxmlformats.org/officeDocument/2006/relationships" xmlns:m="http://schemas.openxmlformats.org/officeDocument/2006/math" xmlns:v="urn:schemas-microsoft-com:vml" xmlns:wp14="http://schemas.microsoft.com/office/word/2010/wordprocessingDrawing" xmlns:wp="http://schemas.openxmlformats.org/drawingml/2006/wordprocessingDrawing" xmlns:w10="urn:schemas-microsoft-com:office:word" xmlns:w="http://schemas.openxmlformats.org/wordprocessingml/2006/main" xmlns:w14="http://schemas.microsoft.com/office/word/2010/wordml" xmlns:wpg="http://schemas.microsoft.com/office/word/2010/wordprocessingGroup" xmlns:wpi="http://schemas.microsoft.com/office/word/2010/wordprocessingInk" xmlns:wne="http://schemas.microsoft.com/office/word/2006/wordml" xmlns:wps="http://schemas.microsoft.com/office/word/2010/wordprocessingShape" mc:Ignorable="w14 wp14">
   <w:abstractNum w:abstractNumId="0">
+    <w:nsid w:val="01901E4D"/>
+    <w:multiLevelType w:val="hybridMultilevel"/>
+    <w:tmpl w:val="39AC0D82"/>
+    <w:lvl w:ilvl="0" w:tplc="0421000F">
+      <w:start w:val="1"/>
+      <w:numFmt w:val="decimal"/>
+      <w:lvlText w:val="%1."/>
+      <w:lvlJc w:val="left"/>
+      <w:pPr>
+        <w:ind w:left="720" w:hanging="360"/>
+      </w:pPr>
+      <w:rPr>
+        <w:rFonts w:hint="default"/>
+      </w:rPr>
+    </w:lvl>
+    <w:lvl w:ilvl="1" w:tplc="04210019" w:tentative="1">
+      <w:start w:val="1"/>
+      <w:numFmt w:val="lowerLetter"/>
+      <w:lvlText w:val="%2."/>
+      <w:lvlJc w:val="left"/>
+      <w:pPr>
+        <w:ind w:left="1440" w:hanging="360"/>
+      </w:pPr>
+    </w:lvl>
+    <w:lvl w:ilvl="2" w:tplc="0421001B" w:tentative="1">
+      <w:start w:val="1"/>
+      <w:numFmt w:val="lowerRoman"/>
+      <w:lvlText w:val="%3."/>
+      <w:lvlJc w:val="right"/>
+      <w:pPr>
+        <w:ind w:left="2160" w:hanging="180"/>
+      </w:pPr>
+    </w:lvl>
+    <w:lvl w:ilvl="3" w:tplc="0421000F" w:tentative="1">
+      <w:start w:val="1"/>
+      <w:numFmt w:val="decimal"/>
+      <w:lvlText w:val="%4."/>
+      <w:lvlJc w:val="left"/>
+      <w:pPr>
+        <w:ind w:left="2880" w:hanging="360"/>
+      </w:pPr>
+    </w:lvl>
+    <w:lvl w:ilvl="4" w:tplc="04210019" w:tentative="1">
+      <w:start w:val="1"/>
+      <w:numFmt w:val="lowerLetter"/>
+      <w:lvlText w:val="%5."/>
+      <w:lvlJc w:val="left"/>
+      <w:pPr>
+        <w:ind w:left="3600" w:hanging="360"/>
+      </w:pPr>
+    </w:lvl>
+    <w:lvl w:ilvl="5" w:tplc="0421001B" w:tentative="1">
+      <w:start w:val="1"/>
+      <w:numFmt w:val="lowerRoman"/>
+      <w:lvlText w:val="%6."/>
+      <w:lvlJc w:val="right"/>
+      <w:pPr>
+        <w:ind w:left="4320" w:hanging="180"/>
+      </w:pPr>
+    </w:lvl>
+    <w:lvl w:ilvl="6" w:tplc="0421000F" w:tentative="1">
+      <w:start w:val="1"/>
+      <w:numFmt w:val="decimal"/>
+      <w:lvlText w:val="%7."/>
+      <w:lvlJc w:val="left"/>
+      <w:pPr>
+        <w:ind w:left="5040" w:hanging="360"/>
+      </w:pPr>
+    </w:lvl>
+    <w:lvl w:ilvl="7" w:tplc="04210019" w:tentative="1">
+      <w:start w:val="1"/>
+      <w:numFmt w:val="lowerLetter"/>
+      <w:lvlText w:val="%8."/>
+      <w:lvlJc w:val="left"/>
+      <w:pPr>
+        <w:ind w:left="5760" w:hanging="360"/>
+      </w:pPr>
+    </w:lvl>
+    <w:lvl w:ilvl="8" w:tplc="0421001B" w:tentative="1">
+      <w:start w:val="1"/>
+      <w:numFmt w:val="lowerRoman"/>
+      <w:lvlText w:val="%9."/>
+      <w:lvlJc w:val="right"/>
+      <w:pPr>
+        <w:ind w:left="6480" w:hanging="180"/>
+      </w:pPr>
+    </w:lvl>
+  </w:abstractNum>
+  <w:abstractNum w:abstractNumId="1">
     <w:nsid w:val="097C0E6C"/>
     <w:multiLevelType w:val="hybridMultilevel"/>
     <w:tmpl w:val="8F2C0314"/>
@@ -1283,7 +2921,7 @@
       </w:pPr>
     </w:lvl>
   </w:abstractNum>
-  <w:abstractNum w:abstractNumId="1">
+  <w:abstractNum w:abstractNumId="2">
     <w:nsid w:val="19120E0A"/>
     <w:multiLevelType w:val="multilevel"/>
     <w:tmpl w:val="0CEE71AC"/>
@@ -1397,7 +3035,7 @@
       </w:rPr>
     </w:lvl>
   </w:abstractNum>
-  <w:abstractNum w:abstractNumId="2">
+  <w:abstractNum w:abstractNumId="3">
     <w:nsid w:val="19B03B6B"/>
     <w:multiLevelType w:val="hybridMultilevel"/>
     <w:tmpl w:val="82A6B2EC"/>
@@ -1510,7 +3148,7 @@
       </w:rPr>
     </w:lvl>
   </w:abstractNum>
-  <w:abstractNum w:abstractNumId="3">
+  <w:abstractNum w:abstractNumId="4">
     <w:nsid w:val="1E64231C"/>
     <w:multiLevelType w:val="multilevel"/>
     <w:tmpl w:val="CCC05FB0"/>
@@ -1631,7 +3269,7 @@
       </w:rPr>
     </w:lvl>
   </w:abstractNum>
-  <w:abstractNum w:abstractNumId="4">
+  <w:abstractNum w:abstractNumId="5">
     <w:nsid w:val="21B31559"/>
     <w:multiLevelType w:val="hybridMultilevel"/>
     <w:tmpl w:val="2EA6FBE0"/>
@@ -1720,7 +3358,174 @@
       </w:pPr>
     </w:lvl>
   </w:abstractNum>
-  <w:abstractNum w:abstractNumId="5">
+  <w:abstractNum w:abstractNumId="6">
+    <w:nsid w:val="22833C67"/>
+    <w:multiLevelType w:val="multilevel"/>
+    <w:tmpl w:val="4E520822"/>
+    <w:lvl w:ilvl="0">
+      <w:start w:val="1"/>
+      <w:numFmt w:val="decimal"/>
+      <w:lvlText w:val="BAB %1"/>
+      <w:lvlJc w:val="left"/>
+      <w:pPr>
+        <w:ind w:left="360" w:hanging="360"/>
+      </w:pPr>
+      <w:rPr>
+        <w:rFonts w:ascii="Times New Roman" w:hAnsi="Times New Roman" w:cs="Times New Roman" w:hint="default"/>
+        <w:b w:val="0"/>
+        <w:bCs w:val="0"/>
+        <w:i w:val="0"/>
+        <w:iCs w:val="0"/>
+        <w:caps w:val="0"/>
+        <w:smallCaps w:val="0"/>
+        <w:strike w:val="0"/>
+        <w:dstrike w:val="0"/>
+        <w:outline w:val="0"/>
+        <w:shadow w:val="0"/>
+        <w:emboss w:val="0"/>
+        <w:imprint w:val="0"/>
+        <w:noProof w:val="0"/>
+        <w:snapToGrid w:val="0"/>
+        <w:vanish w:val="0"/>
+        <w:color w:val="000000"/>
+        <w:spacing w:val="0"/>
+        <w:w w:val="0"/>
+        <w:kern w:val="0"/>
+        <w:position w:val="0"/>
+        <w:sz w:val="0"/>
+        <w:szCs w:val="0"/>
+        <w:u w:val="none" w:color="000000"/>
+        <w:effect w:val="none"/>
+        <w:bdr w:val="none" w:sz="0" w:space="0" w:color="000000"/>
+        <w:shd w:val="clear" w:color="000000" w:fill="000000"/>
+        <w:vertAlign w:val="baseline"/>
+        <w:em w:val="none"/>
+        <w:lang w:val="x-none" w:eastAsia="x-none" w:bidi="x-none"/>
+        <w:specVanish w:val="0"/>
+        <w14:glow w14:rad="0">
+          <w14:srgbClr w14:val="000000"/>
+        </w14:glow>
+        <w14:shadow w14:blurRad="0" w14:dist="0" w14:dir="0" w14:sx="0" w14:sy="0" w14:kx="0" w14:ky="0" w14:algn="none">
+          <w14:srgbClr w14:val="000000"/>
+        </w14:shadow>
+        <w14:reflection w14:blurRad="0" w14:stA="0" w14:stPos="0" w14:endA="0" w14:endPos="0" w14:dist="0" w14:dir="0" w14:fadeDir="0" w14:sx="0" w14:sy="0" w14:kx="0" w14:ky="0" w14:algn="none"/>
+        <w14:textOutline w14:w="0" w14:cap="rnd" w14:cmpd="sng" w14:algn="ctr">
+          <w14:noFill/>
+          <w14:prstDash w14:val="solid"/>
+          <w14:bevel/>
+        </w14:textOutline>
+        <w14:scene3d>
+          <w14:camera w14:prst="orthographicFront"/>
+          <w14:lightRig w14:rig="threePt" w14:dir="t">
+            <w14:rot w14:lat="0" w14:lon="0" w14:rev="0"/>
+          </w14:lightRig>
+        </w14:scene3d>
+        <w14:props3d w14:extrusionH="0" w14:contourW="0" w14:prstMaterial="none"/>
+        <w14:ligatures w14:val="none"/>
+        <w14:numForm w14:val="default"/>
+        <w14:numSpacing w14:val="default"/>
+        <w14:stylisticSets/>
+        <w14:cntxtAlts w14:val="0"/>
+      </w:rPr>
+    </w:lvl>
+    <w:lvl w:ilvl="1">
+      <w:start w:val="1"/>
+      <w:numFmt w:val="decimal"/>
+      <w:lvlText w:val="%1.%2"/>
+      <w:lvlJc w:val="left"/>
+      <w:pPr>
+        <w:ind w:left="567" w:hanging="567"/>
+      </w:pPr>
+      <w:rPr>
+        <w:rFonts w:hint="default"/>
+      </w:rPr>
+    </w:lvl>
+    <w:lvl w:ilvl="2">
+      <w:start w:val="1"/>
+      <w:numFmt w:val="decimal"/>
+      <w:lvlText w:val="%1.%2.%3"/>
+      <w:lvlJc w:val="left"/>
+      <w:pPr>
+        <w:ind w:left="1134" w:hanging="567"/>
+      </w:pPr>
+      <w:rPr>
+        <w:rFonts w:hint="default"/>
+      </w:rPr>
+    </w:lvl>
+    <w:lvl w:ilvl="3">
+      <w:start w:val="1"/>
+      <w:numFmt w:val="decimal"/>
+      <w:lvlText w:val="%1.%2.%3.%4"/>
+      <w:lvlJc w:val="left"/>
+      <w:pPr>
+        <w:ind w:left="1134" w:firstLine="0"/>
+      </w:pPr>
+      <w:rPr>
+        <w:rFonts w:hint="default"/>
+      </w:rPr>
+    </w:lvl>
+    <w:lvl w:ilvl="4">
+      <w:start w:val="1"/>
+      <w:numFmt w:val="decimal"/>
+      <w:lvlText w:val="%1.%2.%3.%4.%5."/>
+      <w:lvlJc w:val="left"/>
+      <w:pPr>
+        <w:ind w:left="2232" w:hanging="792"/>
+      </w:pPr>
+      <w:rPr>
+        <w:rFonts w:hint="default"/>
+      </w:rPr>
+    </w:lvl>
+    <w:lvl w:ilvl="5">
+      <w:start w:val="1"/>
+      <w:numFmt w:val="decimal"/>
+      <w:lvlText w:val="%1.%2.%3.%4.%5.%6."/>
+      <w:lvlJc w:val="left"/>
+      <w:pPr>
+        <w:ind w:left="2736" w:hanging="936"/>
+      </w:pPr>
+      <w:rPr>
+        <w:rFonts w:hint="default"/>
+      </w:rPr>
+    </w:lvl>
+    <w:lvl w:ilvl="6">
+      <w:start w:val="1"/>
+      <w:numFmt w:val="decimal"/>
+      <w:lvlText w:val="%1.%2.%3.%4.%5.%6.%7."/>
+      <w:lvlJc w:val="left"/>
+      <w:pPr>
+        <w:ind w:left="3240" w:hanging="1080"/>
+      </w:pPr>
+      <w:rPr>
+        <w:rFonts w:hint="default"/>
+      </w:rPr>
+    </w:lvl>
+    <w:lvl w:ilvl="7">
+      <w:start w:val="1"/>
+      <w:numFmt w:val="decimal"/>
+      <w:lvlText w:val="%1.%2.%3.%4.%5.%6.%7.%8."/>
+      <w:lvlJc w:val="left"/>
+      <w:pPr>
+        <w:ind w:left="3744" w:hanging="1224"/>
+      </w:pPr>
+      <w:rPr>
+        <w:rFonts w:hint="default"/>
+      </w:rPr>
+    </w:lvl>
+    <w:lvl w:ilvl="8">
+      <w:start w:val="1"/>
+      <w:numFmt w:val="decimal"/>
+      <w:lvlText w:val="%1.%2.%3.%4.%5.%6.%7.%8.%9."/>
+      <w:lvlJc w:val="left"/>
+      <w:pPr>
+        <w:ind w:left="4320" w:hanging="1440"/>
+      </w:pPr>
+      <w:rPr>
+        <w:rFonts w:hint="default"/>
+      </w:rPr>
+    </w:lvl>
+  </w:abstractNum>
+  <w:abstractNum w:abstractNumId="7">
     <w:nsid w:val="28B73301"/>
     <w:multiLevelType w:val="multilevel"/>
     <w:tmpl w:val="86B4501E"/>
@@ -1834,7 +3639,7 @@
       </w:rPr>
     </w:lvl>
   </w:abstractNum>
-  <w:abstractNum w:abstractNumId="6">
+  <w:abstractNum w:abstractNumId="8">
     <w:nsid w:val="28E91BC2"/>
     <w:multiLevelType w:val="hybridMultilevel"/>
     <w:tmpl w:val="9E745AFC"/>
@@ -1923,7 +3728,97 @@
       </w:pPr>
     </w:lvl>
   </w:abstractNum>
-  <w:abstractNum w:abstractNumId="7">
+  <w:abstractNum w:abstractNumId="9">
+    <w:nsid w:val="2BDA76F2"/>
+    <w:multiLevelType w:val="hybridMultilevel"/>
+    <w:tmpl w:val="85963B60"/>
+    <w:lvl w:ilvl="0" w:tplc="E228CA30">
+      <w:start w:val="1"/>
+      <w:numFmt w:val="decimal"/>
+      <w:lvlText w:val="1.%1"/>
+      <w:lvlJc w:val="left"/>
+      <w:pPr>
+        <w:ind w:left="1647" w:hanging="360"/>
+      </w:pPr>
+      <w:rPr>
+        <w:rFonts w:ascii="Cambria" w:hAnsi="Cambria" w:hint="default"/>
+        <w:b/>
+      </w:rPr>
+    </w:lvl>
+    <w:lvl w:ilvl="1" w:tplc="04210019" w:tentative="1">
+      <w:start w:val="1"/>
+      <w:numFmt w:val="lowerLetter"/>
+      <w:lvlText w:val="%2."/>
+      <w:lvlJc w:val="left"/>
+      <w:pPr>
+        <w:ind w:left="2367" w:hanging="360"/>
+      </w:pPr>
+    </w:lvl>
+    <w:lvl w:ilvl="2" w:tplc="0421001B" w:tentative="1">
+      <w:start w:val="1"/>
+      <w:numFmt w:val="lowerRoman"/>
+      <w:lvlText w:val="%3."/>
+      <w:lvlJc w:val="right"/>
+      <w:pPr>
+        <w:ind w:left="3087" w:hanging="180"/>
+      </w:pPr>
+    </w:lvl>
+    <w:lvl w:ilvl="3" w:tplc="0421000F" w:tentative="1">
+      <w:start w:val="1"/>
+      <w:numFmt w:val="decimal"/>
+      <w:lvlText w:val="%4."/>
+      <w:lvlJc w:val="left"/>
+      <w:pPr>
+        <w:ind w:left="3807" w:hanging="360"/>
+      </w:pPr>
+    </w:lvl>
+    <w:lvl w:ilvl="4" w:tplc="04210019" w:tentative="1">
+      <w:start w:val="1"/>
+      <w:numFmt w:val="lowerLetter"/>
+      <w:lvlText w:val="%5."/>
+      <w:lvlJc w:val="left"/>
+      <w:pPr>
+        <w:ind w:left="4527" w:hanging="360"/>
+      </w:pPr>
+    </w:lvl>
+    <w:lvl w:ilvl="5" w:tplc="0421001B" w:tentative="1">
+      <w:start w:val="1"/>
+      <w:numFmt w:val="lowerRoman"/>
+      <w:lvlText w:val="%6."/>
+      <w:lvlJc w:val="right"/>
+      <w:pPr>
+        <w:ind w:left="5247" w:hanging="180"/>
+      </w:pPr>
+    </w:lvl>
+    <w:lvl w:ilvl="6" w:tplc="0421000F" w:tentative="1">
+      <w:start w:val="1"/>
+      <w:numFmt w:val="decimal"/>
+      <w:lvlText w:val="%7."/>
+      <w:lvlJc w:val="left"/>
+      <w:pPr>
+        <w:ind w:left="5967" w:hanging="360"/>
+      </w:pPr>
+    </w:lvl>
+    <w:lvl w:ilvl="7" w:tplc="04210019" w:tentative="1">
+      <w:start w:val="1"/>
+      <w:numFmt w:val="lowerLetter"/>
+      <w:lvlText w:val="%8."/>
+      <w:lvlJc w:val="left"/>
+      <w:pPr>
+        <w:ind w:left="6687" w:hanging="360"/>
+      </w:pPr>
+    </w:lvl>
+    <w:lvl w:ilvl="8" w:tplc="0421001B" w:tentative="1">
+      <w:start w:val="1"/>
+      <w:numFmt w:val="lowerRoman"/>
+      <w:lvlText w:val="%9."/>
+      <w:lvlJc w:val="right"/>
+      <w:pPr>
+        <w:ind w:left="7407" w:hanging="180"/>
+      </w:pPr>
+    </w:lvl>
+  </w:abstractNum>
+  <w:abstractNum w:abstractNumId="10">
     <w:nsid w:val="2D100436"/>
     <w:multiLevelType w:val="multilevel"/>
     <w:tmpl w:val="0421001F"/>
@@ -2012,7 +3907,7 @@
       </w:pPr>
     </w:lvl>
   </w:abstractNum>
-  <w:abstractNum w:abstractNumId="8">
+  <w:abstractNum w:abstractNumId="11">
     <w:nsid w:val="301C5017"/>
     <w:multiLevelType w:val="multilevel"/>
     <w:tmpl w:val="91EC86DA"/>
@@ -2098,7 +3993,96 @@
       </w:pPr>
     </w:lvl>
   </w:abstractNum>
-  <w:abstractNum w:abstractNumId="9">
+  <w:abstractNum w:abstractNumId="12">
+    <w:nsid w:val="30FA182A"/>
+    <w:multiLevelType w:val="hybridMultilevel"/>
+    <w:tmpl w:val="9EDC063E"/>
+    <w:lvl w:ilvl="0" w:tplc="B8FADE96">
+      <w:start w:val="1"/>
+      <w:numFmt w:val="decimal"/>
+      <w:lvlText w:val="%1."/>
+      <w:lvlJc w:val="left"/>
+      <w:pPr>
+        <w:ind w:left="720" w:hanging="360"/>
+      </w:pPr>
+      <w:rPr>
+        <w:rFonts w:hint="default"/>
+      </w:rPr>
+    </w:lvl>
+    <w:lvl w:ilvl="1" w:tplc="04210019" w:tentative="1">
+      <w:start w:val="1"/>
+      <w:numFmt w:val="lowerLetter"/>
+      <w:lvlText w:val="%2."/>
+      <w:lvlJc w:val="left"/>
+      <w:pPr>
+        <w:ind w:left="1440" w:hanging="360"/>
+      </w:pPr>
+    </w:lvl>
+    <w:lvl w:ilvl="2" w:tplc="0421001B" w:tentative="1">
+      <w:start w:val="1"/>
+      <w:numFmt w:val="lowerRoman"/>
+      <w:lvlText w:val="%3."/>
+      <w:lvlJc w:val="right"/>
+      <w:pPr>
+        <w:ind w:left="2160" w:hanging="180"/>
+      </w:pPr>
+    </w:lvl>
+    <w:lvl w:ilvl="3" w:tplc="0421000F" w:tentative="1">
+      <w:start w:val="1"/>
+      <w:numFmt w:val="decimal"/>
+      <w:lvlText w:val="%4."/>
+      <w:lvlJc w:val="left"/>
+      <w:pPr>
+        <w:ind w:left="2880" w:hanging="360"/>
+      </w:pPr>
+    </w:lvl>
+    <w:lvl w:ilvl="4" w:tplc="04210019" w:tentative="1">
+      <w:start w:val="1"/>
+      <w:numFmt w:val="lowerLetter"/>
+      <w:lvlText w:val="%5."/>
+      <w:lvlJc w:val="left"/>
+      <w:pPr>
+        <w:ind w:left="3600" w:hanging="360"/>
+      </w:pPr>
+    </w:lvl>
+    <w:lvl w:ilvl="5" w:tplc="0421001B" w:tentative="1">
+      <w:start w:val="1"/>
+      <w:numFmt w:val="lowerRoman"/>
+      <w:lvlText w:val="%6."/>
+      <w:lvlJc w:val="right"/>
+      <w:pPr>
+        <w:ind w:left="4320" w:hanging="180"/>
+      </w:pPr>
+    </w:lvl>
+    <w:lvl w:ilvl="6" w:tplc="0421000F" w:tentative="1">
+      <w:start w:val="1"/>
+      <w:numFmt w:val="decimal"/>
+      <w:lvlText w:val="%7."/>
+      <w:lvlJc w:val="left"/>
+      <w:pPr>
+        <w:ind w:left="5040" w:hanging="360"/>
+      </w:pPr>
+    </w:lvl>
+    <w:lvl w:ilvl="7" w:tplc="04210019" w:tentative="1">
+      <w:start w:val="1"/>
+      <w:numFmt w:val="lowerLetter"/>
+      <w:lvlText w:val="%8."/>
+      <w:lvlJc w:val="left"/>
+      <w:pPr>
+        <w:ind w:left="5760" w:hanging="360"/>
+      </w:pPr>
+    </w:lvl>
+    <w:lvl w:ilvl="8" w:tplc="0421001B" w:tentative="1">
+      <w:start w:val="1"/>
+      <w:numFmt w:val="lowerRoman"/>
+      <w:lvlText w:val="%9."/>
+      <w:lvlJc w:val="right"/>
+      <w:pPr>
+        <w:ind w:left="6480" w:hanging="180"/>
+      </w:pPr>
+    </w:lvl>
+  </w:abstractNum>
+  <w:abstractNum w:abstractNumId="13">
     <w:nsid w:val="387808DB"/>
     <w:multiLevelType w:val="hybridMultilevel"/>
     <w:tmpl w:val="BDEC9A50"/>
@@ -2187,7 +4171,96 @@
       </w:pPr>
     </w:lvl>
   </w:abstractNum>
-  <w:abstractNum w:abstractNumId="10">
+  <w:abstractNum w:abstractNumId="14">
+    <w:nsid w:val="38D33FF7"/>
+    <w:multiLevelType w:val="hybridMultilevel"/>
+    <w:tmpl w:val="22EE6344"/>
+    <w:lvl w:ilvl="0" w:tplc="E76476C6">
+      <w:start w:val="1"/>
+      <w:numFmt w:val="decimal"/>
+      <w:lvlText w:val="%1."/>
+      <w:lvlJc w:val="left"/>
+      <w:pPr>
+        <w:ind w:left="927" w:hanging="360"/>
+      </w:pPr>
+      <w:rPr>
+        <w:rFonts w:hint="default"/>
+      </w:rPr>
+    </w:lvl>
+    <w:lvl w:ilvl="1" w:tplc="04210019" w:tentative="1">
+      <w:start w:val="1"/>
+      <w:numFmt w:val="lowerLetter"/>
+      <w:lvlText w:val="%2."/>
+      <w:lvlJc w:val="left"/>
+      <w:pPr>
+        <w:ind w:left="1647" w:hanging="360"/>
+      </w:pPr>
+    </w:lvl>
+    <w:lvl w:ilvl="2" w:tplc="0421001B" w:tentative="1">
+      <w:start w:val="1"/>
+      <w:numFmt w:val="lowerRoman"/>
+      <w:lvlText w:val="%3."/>
+      <w:lvlJc w:val="right"/>
+      <w:pPr>
+        <w:ind w:left="2367" w:hanging="180"/>
+      </w:pPr>
+    </w:lvl>
+    <w:lvl w:ilvl="3" w:tplc="0421000F" w:tentative="1">
+      <w:start w:val="1"/>
+      <w:numFmt w:val="decimal"/>
+      <w:lvlText w:val="%4."/>
+      <w:lvlJc w:val="left"/>
+      <w:pPr>
+        <w:ind w:left="3087" w:hanging="360"/>
+      </w:pPr>
+    </w:lvl>
+    <w:lvl w:ilvl="4" w:tplc="04210019" w:tentative="1">
+      <w:start w:val="1"/>
+      <w:numFmt w:val="lowerLetter"/>
+      <w:lvlText w:val="%5."/>
+      <w:lvlJc w:val="left"/>
+      <w:pPr>
+        <w:ind w:left="3807" w:hanging="360"/>
+      </w:pPr>
+    </w:lvl>
+    <w:lvl w:ilvl="5" w:tplc="0421001B" w:tentative="1">
+      <w:start w:val="1"/>
+      <w:numFmt w:val="lowerRoman"/>
+      <w:lvlText w:val="%6."/>
+      <w:lvlJc w:val="right"/>
+      <w:pPr>
+        <w:ind w:left="4527" w:hanging="180"/>
+      </w:pPr>
+    </w:lvl>
+    <w:lvl w:ilvl="6" w:tplc="0421000F" w:tentative="1">
+      <w:start w:val="1"/>
+      <w:numFmt w:val="decimal"/>
+      <w:lvlText w:val="%7."/>
+      <w:lvlJc w:val="left"/>
+      <w:pPr>
+        <w:ind w:left="5247" w:hanging="360"/>
+      </w:pPr>
+    </w:lvl>
+    <w:lvl w:ilvl="7" w:tplc="04210019" w:tentative="1">
+      <w:start w:val="1"/>
+      <w:numFmt w:val="lowerLetter"/>
+      <w:lvlText w:val="%8."/>
+      <w:lvlJc w:val="left"/>
+      <w:pPr>
+        <w:ind w:left="5967" w:hanging="360"/>
+      </w:pPr>
+    </w:lvl>
+    <w:lvl w:ilvl="8" w:tplc="0421001B" w:tentative="1">
+      <w:start w:val="1"/>
+      <w:numFmt w:val="lowerRoman"/>
+      <w:lvlText w:val="%9."/>
+      <w:lvlJc w:val="right"/>
+      <w:pPr>
+        <w:ind w:left="6687" w:hanging="180"/>
+      </w:pPr>
+    </w:lvl>
+  </w:abstractNum>
+  <w:abstractNum w:abstractNumId="15">
     <w:nsid w:val="3F491378"/>
     <w:multiLevelType w:val="hybridMultilevel"/>
     <w:tmpl w:val="2A64C516"/>
@@ -2300,7 +4373,96 @@
       </w:rPr>
     </w:lvl>
   </w:abstractNum>
-  <w:abstractNum w:abstractNumId="11">
+  <w:abstractNum w:abstractNumId="16">
+    <w:nsid w:val="41145677"/>
+    <w:multiLevelType w:val="hybridMultilevel"/>
+    <w:tmpl w:val="237A83D6"/>
+    <w:lvl w:ilvl="0" w:tplc="0CCA1918">
+      <w:start w:val="1"/>
+      <w:numFmt w:val="decimal"/>
+      <w:lvlText w:val="%1."/>
+      <w:lvlJc w:val="left"/>
+      <w:pPr>
+        <w:ind w:left="1494" w:hanging="360"/>
+      </w:pPr>
+      <w:rPr>
+        <w:rFonts w:hint="default"/>
+      </w:rPr>
+    </w:lvl>
+    <w:lvl w:ilvl="1" w:tplc="04210019" w:tentative="1">
+      <w:start w:val="1"/>
+      <w:numFmt w:val="lowerLetter"/>
+      <w:lvlText w:val="%2."/>
+      <w:lvlJc w:val="left"/>
+      <w:pPr>
+        <w:ind w:left="2214" w:hanging="360"/>
+      </w:pPr>
+    </w:lvl>
+    <w:lvl w:ilvl="2" w:tplc="0421001B" w:tentative="1">
+      <w:start w:val="1"/>
+      <w:numFmt w:val="lowerRoman"/>
+      <w:lvlText w:val="%3."/>
+      <w:lvlJc w:val="right"/>
+      <w:pPr>
+        <w:ind w:left="2934" w:hanging="180"/>
+      </w:pPr>
+    </w:lvl>
+    <w:lvl w:ilvl="3" w:tplc="0421000F" w:tentative="1">
+      <w:start w:val="1"/>
+      <w:numFmt w:val="decimal"/>
+      <w:lvlText w:val="%4."/>
+      <w:lvlJc w:val="left"/>
+      <w:pPr>
+        <w:ind w:left="3654" w:hanging="360"/>
+      </w:pPr>
+    </w:lvl>
+    <w:lvl w:ilvl="4" w:tplc="04210019" w:tentative="1">
+      <w:start w:val="1"/>
+      <w:numFmt w:val="lowerLetter"/>
+      <w:lvlText w:val="%5."/>
+      <w:lvlJc w:val="left"/>
+      <w:pPr>
+        <w:ind w:left="4374" w:hanging="360"/>
+      </w:pPr>
+    </w:lvl>
+    <w:lvl w:ilvl="5" w:tplc="0421001B" w:tentative="1">
+      <w:start w:val="1"/>
+      <w:numFmt w:val="lowerRoman"/>
+      <w:lvlText w:val="%6."/>
+      <w:lvlJc w:val="right"/>
+      <w:pPr>
+        <w:ind w:left="5094" w:hanging="180"/>
+      </w:pPr>
+    </w:lvl>
+    <w:lvl w:ilvl="6" w:tplc="0421000F" w:tentative="1">
+      <w:start w:val="1"/>
+      <w:numFmt w:val="decimal"/>
+      <w:lvlText w:val="%7."/>
+      <w:lvlJc w:val="left"/>
+      <w:pPr>
+        <w:ind w:left="5814" w:hanging="360"/>
+      </w:pPr>
+    </w:lvl>
+    <w:lvl w:ilvl="7" w:tplc="04210019" w:tentative="1">
+      <w:start w:val="1"/>
+      <w:numFmt w:val="lowerLetter"/>
+      <w:lvlText w:val="%8."/>
+      <w:lvlJc w:val="left"/>
+      <w:pPr>
+        <w:ind w:left="6534" w:hanging="360"/>
+      </w:pPr>
+    </w:lvl>
+    <w:lvl w:ilvl="8" w:tplc="0421001B" w:tentative="1">
+      <w:start w:val="1"/>
+      <w:numFmt w:val="lowerRoman"/>
+      <w:lvlText w:val="%9."/>
+      <w:lvlJc w:val="right"/>
+      <w:pPr>
+        <w:ind w:left="7254" w:hanging="180"/>
+      </w:pPr>
+    </w:lvl>
+  </w:abstractNum>
+  <w:abstractNum w:abstractNumId="17">
     <w:nsid w:val="43E14A2F"/>
     <w:multiLevelType w:val="hybridMultilevel"/>
     <w:tmpl w:val="3EDE3686"/>
@@ -2390,10 +4552,10 @@
       </w:pPr>
     </w:lvl>
   </w:abstractNum>
-  <w:abstractNum w:abstractNumId="12">
+  <w:abstractNum w:abstractNumId="18">
     <w:nsid w:val="4E5852F8"/>
     <w:multiLevelType w:val="multilevel"/>
-    <w:tmpl w:val="6D62B1FC"/>
+    <w:tmpl w:val="F53A4A68"/>
     <w:lvl w:ilvl="0">
       <w:start w:val="1"/>
       <w:numFmt w:val="decimal"/>
@@ -2401,7 +4563,7 @@
       <w:lvlText w:val="BAB %1"/>
       <w:lvlJc w:val="left"/>
       <w:pPr>
-        <w:ind w:left="360" w:hanging="360"/>
+        <w:ind w:left="567" w:firstLine="0"/>
       </w:pPr>
       <w:rPr>
         <w:rFonts w:ascii="Times New Roman" w:hAnsi="Times New Roman" w:cs="Times New Roman"/>
@@ -2561,7 +4723,7 @@
       </w:rPr>
     </w:lvl>
   </w:abstractNum>
-  <w:abstractNum w:abstractNumId="13">
+  <w:abstractNum w:abstractNumId="19">
     <w:nsid w:val="50A20ED3"/>
     <w:multiLevelType w:val="hybridMultilevel"/>
     <w:tmpl w:val="49B61D4C"/>
@@ -2650,7 +4812,7 @@
       </w:pPr>
     </w:lvl>
   </w:abstractNum>
-  <w:abstractNum w:abstractNumId="14">
+  <w:abstractNum w:abstractNumId="20">
     <w:nsid w:val="522F1549"/>
     <w:multiLevelType w:val="hybridMultilevel"/>
     <w:tmpl w:val="6974E1DC"/>
@@ -2739,7 +4901,7 @@
       </w:pPr>
     </w:lvl>
   </w:abstractNum>
-  <w:abstractNum w:abstractNumId="15">
+  <w:abstractNum w:abstractNumId="21">
     <w:nsid w:val="57DB2499"/>
     <w:multiLevelType w:val="multilevel"/>
     <w:tmpl w:val="41F483E2"/>
@@ -2852,7 +5014,7 @@
       </w:rPr>
     </w:lvl>
   </w:abstractNum>
-  <w:abstractNum w:abstractNumId="16">
+  <w:abstractNum w:abstractNumId="22">
     <w:nsid w:val="5D4E49FD"/>
     <w:multiLevelType w:val="multilevel"/>
     <w:tmpl w:val="0421001F"/>
@@ -2941,11 +5103,11 @@
       </w:pPr>
     </w:lvl>
   </w:abstractNum>
-  <w:abstractNum w:abstractNumId="17">
+  <w:abstractNum w:abstractNumId="23">
     <w:nsid w:val="694C4D63"/>
     <w:multiLevelType w:val="hybridMultilevel"/>
-    <w:tmpl w:val="69C879A8"/>
-    <w:lvl w:ilvl="0" w:tplc="B2C495C0">
+    <w:tmpl w:val="F578A950"/>
+    <w:lvl w:ilvl="0" w:tplc="F79CB5CA">
       <w:start w:val="1"/>
       <w:numFmt w:val="decimal"/>
       <w:lvlText w:val="%1."/>
@@ -2955,6 +5117,7 @@
       </w:pPr>
       <w:rPr>
         <w:rFonts w:hint="default"/>
+        <w:b w:val="0"/>
       </w:rPr>
     </w:lvl>
     <w:lvl w:ilvl="1" w:tplc="04210019" w:tentative="1">
@@ -3030,7 +5193,7 @@
       </w:pPr>
     </w:lvl>
   </w:abstractNum>
-  <w:abstractNum w:abstractNumId="18">
+  <w:abstractNum w:abstractNumId="24">
     <w:nsid w:val="6C1B0694"/>
     <w:multiLevelType w:val="multilevel"/>
     <w:tmpl w:val="7B26D64E"/>
@@ -3145,7 +5308,96 @@
       </w:rPr>
     </w:lvl>
   </w:abstractNum>
-  <w:abstractNum w:abstractNumId="19">
+  <w:abstractNum w:abstractNumId="25">
+    <w:nsid w:val="6CB822C9"/>
+    <w:multiLevelType w:val="hybridMultilevel"/>
+    <w:tmpl w:val="A8CABC28"/>
+    <w:lvl w:ilvl="0" w:tplc="04F8D6B0">
+      <w:start w:val="1"/>
+      <w:numFmt w:val="decimal"/>
+      <w:lvlText w:val="%1."/>
+      <w:lvlJc w:val="left"/>
+      <w:pPr>
+        <w:ind w:left="720" w:hanging="360"/>
+      </w:pPr>
+      <w:rPr>
+        <w:rFonts w:hint="default"/>
+      </w:rPr>
+    </w:lvl>
+    <w:lvl w:ilvl="1" w:tplc="04210019" w:tentative="1">
+      <w:start w:val="1"/>
+      <w:numFmt w:val="lowerLetter"/>
+      <w:lvlText w:val="%2."/>
+      <w:lvlJc w:val="left"/>
+      <w:pPr>
+        <w:ind w:left="1440" w:hanging="360"/>
+      </w:pPr>
+    </w:lvl>
+    <w:lvl w:ilvl="2" w:tplc="0421001B" w:tentative="1">
+      <w:start w:val="1"/>
+      <w:numFmt w:val="lowerRoman"/>
+      <w:lvlText w:val="%3."/>
+      <w:lvlJc w:val="right"/>
+      <w:pPr>
+        <w:ind w:left="2160" w:hanging="180"/>
+      </w:pPr>
+    </w:lvl>
+    <w:lvl w:ilvl="3" w:tplc="0421000F" w:tentative="1">
+      <w:start w:val="1"/>
+      <w:numFmt w:val="decimal"/>
+      <w:lvlText w:val="%4."/>
+      <w:lvlJc w:val="left"/>
+      <w:pPr>
+        <w:ind w:left="2880" w:hanging="360"/>
+      </w:pPr>
+    </w:lvl>
+    <w:lvl w:ilvl="4" w:tplc="04210019" w:tentative="1">
+      <w:start w:val="1"/>
+      <w:numFmt w:val="lowerLetter"/>
+      <w:lvlText w:val="%5."/>
+      <w:lvlJc w:val="left"/>
+      <w:pPr>
+        <w:ind w:left="3600" w:hanging="360"/>
+      </w:pPr>
+    </w:lvl>
+    <w:lvl w:ilvl="5" w:tplc="0421001B" w:tentative="1">
+      <w:start w:val="1"/>
+      <w:numFmt w:val="lowerRoman"/>
+      <w:lvlText w:val="%6."/>
+      <w:lvlJc w:val="right"/>
+      <w:pPr>
+        <w:ind w:left="4320" w:hanging="180"/>
+      </w:pPr>
+    </w:lvl>
+    <w:lvl w:ilvl="6" w:tplc="0421000F" w:tentative="1">
+      <w:start w:val="1"/>
+      <w:numFmt w:val="decimal"/>
+      <w:lvlText w:val="%7."/>
+      <w:lvlJc w:val="left"/>
+      <w:pPr>
+        <w:ind w:left="5040" w:hanging="360"/>
+      </w:pPr>
+    </w:lvl>
+    <w:lvl w:ilvl="7" w:tplc="04210019" w:tentative="1">
+      <w:start w:val="1"/>
+      <w:numFmt w:val="lowerLetter"/>
+      <w:lvlText w:val="%8."/>
+      <w:lvlJc w:val="left"/>
+      <w:pPr>
+        <w:ind w:left="5760" w:hanging="360"/>
+      </w:pPr>
+    </w:lvl>
+    <w:lvl w:ilvl="8" w:tplc="0421001B" w:tentative="1">
+      <w:start w:val="1"/>
+      <w:numFmt w:val="lowerRoman"/>
+      <w:lvlText w:val="%9."/>
+      <w:lvlJc w:val="right"/>
+      <w:pPr>
+        <w:ind w:left="6480" w:hanging="180"/>
+      </w:pPr>
+    </w:lvl>
+  </w:abstractNum>
+  <w:abstractNum w:abstractNumId="26">
     <w:nsid w:val="6D9D6D00"/>
     <w:multiLevelType w:val="hybridMultilevel"/>
     <w:tmpl w:val="5894A94A"/>
@@ -3236,35 +5488,214 @@
       </w:pPr>
     </w:lvl>
   </w:abstractNum>
+  <w:abstractNum w:abstractNumId="27">
+    <w:nsid w:val="76A85CC4"/>
+    <w:multiLevelType w:val="hybridMultilevel"/>
+    <w:tmpl w:val="841C99B8"/>
+    <w:lvl w:ilvl="0" w:tplc="FABA5CDA">
+      <w:start w:val="1"/>
+      <w:numFmt w:val="decimal"/>
+      <w:lvlText w:val="%1."/>
+      <w:lvlJc w:val="left"/>
+      <w:pPr>
+        <w:ind w:left="720" w:hanging="360"/>
+      </w:pPr>
+      <w:rPr>
+        <w:rFonts w:hint="default"/>
+        <w:b w:val="0"/>
+      </w:rPr>
+    </w:lvl>
+    <w:lvl w:ilvl="1" w:tplc="04210019" w:tentative="1">
+      <w:start w:val="1"/>
+      <w:numFmt w:val="lowerLetter"/>
+      <w:lvlText w:val="%2."/>
+      <w:lvlJc w:val="left"/>
+      <w:pPr>
+        <w:ind w:left="1440" w:hanging="360"/>
+      </w:pPr>
+    </w:lvl>
+    <w:lvl w:ilvl="2" w:tplc="0421001B" w:tentative="1">
+      <w:start w:val="1"/>
+      <w:numFmt w:val="lowerRoman"/>
+      <w:lvlText w:val="%3."/>
+      <w:lvlJc w:val="right"/>
+      <w:pPr>
+        <w:ind w:left="2160" w:hanging="180"/>
+      </w:pPr>
+    </w:lvl>
+    <w:lvl w:ilvl="3" w:tplc="0421000F" w:tentative="1">
+      <w:start w:val="1"/>
+      <w:numFmt w:val="decimal"/>
+      <w:lvlText w:val="%4."/>
+      <w:lvlJc w:val="left"/>
+      <w:pPr>
+        <w:ind w:left="2880" w:hanging="360"/>
+      </w:pPr>
+    </w:lvl>
+    <w:lvl w:ilvl="4" w:tplc="04210019" w:tentative="1">
+      <w:start w:val="1"/>
+      <w:numFmt w:val="lowerLetter"/>
+      <w:lvlText w:val="%5."/>
+      <w:lvlJc w:val="left"/>
+      <w:pPr>
+        <w:ind w:left="3600" w:hanging="360"/>
+      </w:pPr>
+    </w:lvl>
+    <w:lvl w:ilvl="5" w:tplc="0421001B" w:tentative="1">
+      <w:start w:val="1"/>
+      <w:numFmt w:val="lowerRoman"/>
+      <w:lvlText w:val="%6."/>
+      <w:lvlJc w:val="right"/>
+      <w:pPr>
+        <w:ind w:left="4320" w:hanging="180"/>
+      </w:pPr>
+    </w:lvl>
+    <w:lvl w:ilvl="6" w:tplc="0421000F" w:tentative="1">
+      <w:start w:val="1"/>
+      <w:numFmt w:val="decimal"/>
+      <w:lvlText w:val="%7."/>
+      <w:lvlJc w:val="left"/>
+      <w:pPr>
+        <w:ind w:left="5040" w:hanging="360"/>
+      </w:pPr>
+    </w:lvl>
+    <w:lvl w:ilvl="7" w:tplc="04210019" w:tentative="1">
+      <w:start w:val="1"/>
+      <w:numFmt w:val="lowerLetter"/>
+      <w:lvlText w:val="%8."/>
+      <w:lvlJc w:val="left"/>
+      <w:pPr>
+        <w:ind w:left="5760" w:hanging="360"/>
+      </w:pPr>
+    </w:lvl>
+    <w:lvl w:ilvl="8" w:tplc="0421001B" w:tentative="1">
+      <w:start w:val="1"/>
+      <w:numFmt w:val="lowerRoman"/>
+      <w:lvlText w:val="%9."/>
+      <w:lvlJc w:val="right"/>
+      <w:pPr>
+        <w:ind w:left="6480" w:hanging="180"/>
+      </w:pPr>
+    </w:lvl>
+  </w:abstractNum>
+  <w:abstractNum w:abstractNumId="28">
+    <w:nsid w:val="7DC00C46"/>
+    <w:multiLevelType w:val="hybridMultilevel"/>
+    <w:tmpl w:val="9CA86E52"/>
+    <w:lvl w:ilvl="0" w:tplc="F15628A4">
+      <w:start w:val="1"/>
+      <w:numFmt w:val="decimal"/>
+      <w:lvlText w:val="%1."/>
+      <w:lvlJc w:val="left"/>
+      <w:pPr>
+        <w:ind w:left="1494" w:hanging="360"/>
+      </w:pPr>
+      <w:rPr>
+        <w:rFonts w:hint="default"/>
+      </w:rPr>
+    </w:lvl>
+    <w:lvl w:ilvl="1" w:tplc="04210019" w:tentative="1">
+      <w:start w:val="1"/>
+      <w:numFmt w:val="lowerLetter"/>
+      <w:lvlText w:val="%2."/>
+      <w:lvlJc w:val="left"/>
+      <w:pPr>
+        <w:ind w:left="2214" w:hanging="360"/>
+      </w:pPr>
+    </w:lvl>
+    <w:lvl w:ilvl="2" w:tplc="0421001B" w:tentative="1">
+      <w:start w:val="1"/>
+      <w:numFmt w:val="lowerRoman"/>
+      <w:lvlText w:val="%3."/>
+      <w:lvlJc w:val="right"/>
+      <w:pPr>
+        <w:ind w:left="2934" w:hanging="180"/>
+      </w:pPr>
+    </w:lvl>
+    <w:lvl w:ilvl="3" w:tplc="0421000F" w:tentative="1">
+      <w:start w:val="1"/>
+      <w:numFmt w:val="decimal"/>
+      <w:lvlText w:val="%4."/>
+      <w:lvlJc w:val="left"/>
+      <w:pPr>
+        <w:ind w:left="3654" w:hanging="360"/>
+      </w:pPr>
+    </w:lvl>
+    <w:lvl w:ilvl="4" w:tplc="04210019" w:tentative="1">
+      <w:start w:val="1"/>
+      <w:numFmt w:val="lowerLetter"/>
+      <w:lvlText w:val="%5."/>
+      <w:lvlJc w:val="left"/>
+      <w:pPr>
+        <w:ind w:left="4374" w:hanging="360"/>
+      </w:pPr>
+    </w:lvl>
+    <w:lvl w:ilvl="5" w:tplc="0421001B" w:tentative="1">
+      <w:start w:val="1"/>
+      <w:numFmt w:val="lowerRoman"/>
+      <w:lvlText w:val="%6."/>
+      <w:lvlJc w:val="right"/>
+      <w:pPr>
+        <w:ind w:left="5094" w:hanging="180"/>
+      </w:pPr>
+    </w:lvl>
+    <w:lvl w:ilvl="6" w:tplc="0421000F" w:tentative="1">
+      <w:start w:val="1"/>
+      <w:numFmt w:val="decimal"/>
+      <w:lvlText w:val="%7."/>
+      <w:lvlJc w:val="left"/>
+      <w:pPr>
+        <w:ind w:left="5814" w:hanging="360"/>
+      </w:pPr>
+    </w:lvl>
+    <w:lvl w:ilvl="7" w:tplc="04210019" w:tentative="1">
+      <w:start w:val="1"/>
+      <w:numFmt w:val="lowerLetter"/>
+      <w:lvlText w:val="%8."/>
+      <w:lvlJc w:val="left"/>
+      <w:pPr>
+        <w:ind w:left="6534" w:hanging="360"/>
+      </w:pPr>
+    </w:lvl>
+    <w:lvl w:ilvl="8" w:tplc="0421001B" w:tentative="1">
+      <w:start w:val="1"/>
+      <w:numFmt w:val="lowerRoman"/>
+      <w:lvlText w:val="%9."/>
+      <w:lvlJc w:val="right"/>
+      <w:pPr>
+        <w:ind w:left="7254" w:hanging="180"/>
+      </w:pPr>
+    </w:lvl>
+  </w:abstractNum>
   <w:num w:numId="1">
-    <w:abstractNumId w:val="15"/>
+    <w:abstractNumId w:val="21"/>
   </w:num>
   <w:num w:numId="2">
-    <w:abstractNumId w:val="5"/>
+    <w:abstractNumId w:val="7"/>
   </w:num>
   <w:num w:numId="3">
-    <w:abstractNumId w:val="12"/>
+    <w:abstractNumId w:val="18"/>
   </w:num>
   <w:num w:numId="4">
-    <w:abstractNumId w:val="0"/>
+    <w:abstractNumId w:val="1"/>
   </w:num>
   <w:num w:numId="5">
-    <w:abstractNumId w:val="6"/>
+    <w:abstractNumId w:val="8"/>
   </w:num>
   <w:num w:numId="6">
-    <w:abstractNumId w:val="14"/>
+    <w:abstractNumId w:val="20"/>
   </w:num>
   <w:num w:numId="7">
-    <w:abstractNumId w:val="8"/>
+    <w:abstractNumId w:val="11"/>
   </w:num>
   <w:num w:numId="8">
-    <w:abstractNumId w:val="3"/>
+    <w:abstractNumId w:val="4"/>
   </w:num>
   <w:num w:numId="9">
-    <w:abstractNumId w:val="1"/>
+    <w:abstractNumId w:val="2"/>
   </w:num>
   <w:num w:numId="10">
-    <w:abstractNumId w:val="1"/>
+    <w:abstractNumId w:val="2"/>
     <w:lvlOverride w:ilvl="0">
       <w:lvl w:ilvl="0">
         <w:start w:val="1"/>
@@ -3393,7 +5824,7 @@
     </w:lvlOverride>
   </w:num>
   <w:num w:numId="11">
-    <w:abstractNumId w:val="1"/>
+    <w:abstractNumId w:val="2"/>
     <w:lvlOverride w:ilvl="0">
       <w:lvl w:ilvl="0">
         <w:start w:val="1"/>
@@ -3522,10 +5953,10 @@
     </w:lvlOverride>
   </w:num>
   <w:num w:numId="12">
-    <w:abstractNumId w:val="18"/>
+    <w:abstractNumId w:val="24"/>
   </w:num>
   <w:num w:numId="13">
-    <w:abstractNumId w:val="18"/>
+    <w:abstractNumId w:val="24"/>
     <w:lvlOverride w:ilvl="0">
       <w:lvl w:ilvl="0">
         <w:start w:val="1"/>
@@ -3655,7 +6086,7 @@
     </w:lvlOverride>
   </w:num>
   <w:num w:numId="14">
-    <w:abstractNumId w:val="18"/>
+    <w:abstractNumId w:val="24"/>
     <w:lvlOverride w:ilvl="0">
       <w:lvl w:ilvl="0">
         <w:start w:val="1"/>
@@ -3786,7 +6217,7 @@
     </w:lvlOverride>
   </w:num>
   <w:num w:numId="15">
-    <w:abstractNumId w:val="18"/>
+    <w:abstractNumId w:val="24"/>
     <w:lvlOverride w:ilvl="0">
       <w:lvl w:ilvl="0">
         <w:start w:val="1"/>
@@ -3917,34 +6348,91 @@
     </w:lvlOverride>
   </w:num>
   <w:num w:numId="16">
-    <w:abstractNumId w:val="7"/>
+    <w:abstractNumId w:val="10"/>
   </w:num>
   <w:num w:numId="17">
-    <w:abstractNumId w:val="16"/>
+    <w:abstractNumId w:val="22"/>
   </w:num>
   <w:num w:numId="18">
+    <w:abstractNumId w:val="19"/>
+  </w:num>
+  <w:num w:numId="19">
+    <w:abstractNumId w:val="5"/>
+  </w:num>
+  <w:num w:numId="20">
+    <w:abstractNumId w:val="15"/>
+  </w:num>
+  <w:num w:numId="21">
+    <w:abstractNumId w:val="3"/>
+  </w:num>
+  <w:num w:numId="22">
     <w:abstractNumId w:val="13"/>
   </w:num>
-  <w:num w:numId="19">
-    <w:abstractNumId w:val="4"/>
+  <w:num w:numId="23">
+    <w:abstractNumId w:val="17"/>
   </w:num>
-  <w:num w:numId="20">
-    <w:abstractNumId w:val="10"/>
+  <w:num w:numId="24">
+    <w:abstractNumId w:val="26"/>
   </w:num>
-  <w:num w:numId="21">
-    <w:abstractNumId w:val="2"/>
+  <w:num w:numId="25">
+    <w:abstractNumId w:val="23"/>
   </w:num>
-  <w:num w:numId="22">
+  <w:num w:numId="26">
+    <w:abstractNumId w:val="14"/>
+  </w:num>
+  <w:num w:numId="27">
     <w:abstractNumId w:val="9"/>
   </w:num>
-  <w:num w:numId="23">
-    <w:abstractNumId w:val="11"/>
+  <w:num w:numId="28">
+    <w:abstractNumId w:val="12"/>
   </w:num>
-  <w:num w:numId="24">
-    <w:abstractNumId w:val="19"/>
+  <w:num w:numId="29">
+    <w:abstractNumId w:val="27"/>
   </w:num>
-  <w:num w:numId="25">
-    <w:abstractNumId w:val="17"/>
+  <w:num w:numId="30">
+    <w:abstractNumId w:val="28"/>
+  </w:num>
+  <w:num w:numId="31">
+    <w:abstractNumId w:val="25"/>
+  </w:num>
+  <w:num w:numId="32">
+    <w:abstractNumId w:val="6"/>
+  </w:num>
+  <w:num w:numId="33">
+    <w:abstractNumId w:val="18"/>
+    <w:lvlOverride w:ilvl="0">
+      <w:startOverride w:val="1"/>
+    </w:lvlOverride>
+    <w:lvlOverride w:ilvl="1">
+      <w:startOverride w:val="1"/>
+    </w:lvlOverride>
+    <w:lvlOverride w:ilvl="2">
+      <w:startOverride w:val="1"/>
+    </w:lvlOverride>
+    <w:lvlOverride w:ilvl="3">
+      <w:startOverride w:val="1"/>
+    </w:lvlOverride>
+    <w:lvlOverride w:ilvl="4">
+      <w:startOverride w:val="1"/>
+    </w:lvlOverride>
+    <w:lvlOverride w:ilvl="5">
+      <w:startOverride w:val="1"/>
+    </w:lvlOverride>
+    <w:lvlOverride w:ilvl="6">
+      <w:startOverride w:val="1"/>
+    </w:lvlOverride>
+    <w:lvlOverride w:ilvl="7">
+      <w:startOverride w:val="1"/>
+    </w:lvlOverride>
+    <w:lvlOverride w:ilvl="8">
+      <w:startOverride w:val="1"/>
+    </w:lvlOverride>
+  </w:num>
+  <w:num w:numId="34">
+    <w:abstractNumId w:val="0"/>
+  </w:num>
+  <w:num w:numId="35">
+    <w:abstractNumId w:val="16"/>
   </w:num>
 </w:numbering>
 </file>
@@ -4245,13 +6733,12 @@
     <w:basedOn w:val="Heading1"/>
     <w:autoRedefine/>
     <w:qFormat/>
-    <w:rsid w:val="0029070C"/>
+    <w:rsid w:val="00820DDD"/>
     <w:pPr>
       <w:numPr>
         <w:numId w:val="3"/>
       </w:numPr>
       <w:spacing w:before="0"/>
-      <w:ind w:left="0" w:firstLine="0"/>
       <w:jc w:val="center"/>
     </w:pPr>
     <w:rPr>
@@ -4265,7 +6752,7 @@
     <w:basedOn w:val="Heading2"/>
     <w:autoRedefine/>
     <w:qFormat/>
-    <w:rsid w:val="00CD19FF"/>
+    <w:rsid w:val="0009356E"/>
     <w:pPr>
       <w:numPr>
         <w:ilvl w:val="1"/>
@@ -4284,9 +6771,11 @@
     <w:name w:val="SUBAB II"/>
     <w:basedOn w:val="Heading3"/>
     <w:next w:val="SUBABI"/>
+    <w:autoRedefine/>
     <w:qFormat/>
-    <w:rsid w:val="00D419A2"/>
+    <w:rsid w:val="007A099B"/>
     <w:pPr>
+      <w:keepNext w:val="0"/>
       <w:numPr>
         <w:ilvl w:val="2"/>
         <w:numId w:val="3"/>
@@ -4423,6 +6912,7 @@
     <w:name w:val="SUBAB III"/>
     <w:basedOn w:val="Heading4"/>
     <w:next w:val="Heading4"/>
+    <w:autoRedefine/>
     <w:qFormat/>
     <w:rsid w:val="00CD19FF"/>
     <w:pPr>
@@ -4783,13 +7273,12 @@
     <w:basedOn w:val="Heading1"/>
     <w:autoRedefine/>
     <w:qFormat/>
-    <w:rsid w:val="0029070C"/>
+    <w:rsid w:val="00820DDD"/>
     <w:pPr>
       <w:numPr>
         <w:numId w:val="3"/>
       </w:numPr>
       <w:spacing w:before="0"/>
-      <w:ind w:left="0" w:firstLine="0"/>
       <w:jc w:val="center"/>
     </w:pPr>
     <w:rPr>
@@ -4803,7 +7292,7 @@
     <w:basedOn w:val="Heading2"/>
     <w:autoRedefine/>
     <w:qFormat/>
-    <w:rsid w:val="00CD19FF"/>
+    <w:rsid w:val="0009356E"/>
     <w:pPr>
       <w:numPr>
         <w:ilvl w:val="1"/>
@@ -4822,9 +7311,11 @@
     <w:name w:val="SUBAB II"/>
     <w:basedOn w:val="Heading3"/>
     <w:next w:val="SUBABI"/>
+    <w:autoRedefine/>
     <w:qFormat/>
-    <w:rsid w:val="00D419A2"/>
+    <w:rsid w:val="007A099B"/>
     <w:pPr>
+      <w:keepNext w:val="0"/>
       <w:numPr>
         <w:ilvl w:val="2"/>
         <w:numId w:val="3"/>
@@ -4961,6 +7452,7 @@
     <w:name w:val="SUBAB III"/>
     <w:basedOn w:val="Heading4"/>
     <w:next w:val="Heading4"/>
+    <w:autoRedefine/>
     <w:qFormat/>
     <w:rsid w:val="00CD19FF"/>
     <w:pPr>
@@ -5315,7 +7807,7 @@
 </file>
 
 <file path=customXml/itemProps1.xml><?xml version="1.0" encoding="utf-8"?>
-<ds:datastoreItem xmlns:ds="http://schemas.openxmlformats.org/officeDocument/2006/customXml" ds:itemID="{3ECD619E-9281-428C-9F4D-77A4DEFC6F3C}">
+<ds:datastoreItem xmlns:ds="http://schemas.openxmlformats.org/officeDocument/2006/customXml" ds:itemID="{5D96F459-AB5E-43E3-8151-9EF198C50420}">
   <ds:schemaRefs>
     <ds:schemaRef ds:uri="http://schemas.openxmlformats.org/officeDocument/2006/bibliography"/>
   </ds:schemaRefs>

</xml_diff>